<commit_message>
resolvido issue onde a seleção de possiveis parceiros incluía a entidade que fazia a seleção, permitindo que fosse possível a auto seleção
</commit_message>
<xml_diff>
--- a/A implentar no modelo.docx
+++ b/A implentar no modelo.docx
@@ -42,13 +42,8 @@
     </w:p>
     <w:p>
       <w:r>
-        <w:t>Papéis híbridos</w:t>
-      </w:r>
-      <w:proofErr w:type="gramStart"/>
-      <w:r>
-        <w:t>???</w:t>
-      </w:r>
-      <w:proofErr w:type="gramEnd"/>
+        <w:t>Papéis híbridos???</w:t>
+      </w:r>
     </w:p>
     <w:p>
       <w:r>
@@ -153,13 +148,8 @@
       </w:r>
       <w:proofErr w:type="spellEnd"/>
       <w:r>
-        <w:t xml:space="preserve">) - </w:t>
-      </w:r>
-      <w:proofErr w:type="gramStart"/>
-      <w:r>
-        <w:t>ok</w:t>
-      </w:r>
-      <w:proofErr w:type="gramEnd"/>
+        <w:t>) - ok</w:t>
+      </w:r>
     </w:p>
     <w:p>
       <w:proofErr w:type="spellStart"/>
@@ -235,13 +225,8 @@
     </w:p>
     <w:p>
       <w:r>
-        <w:t>Recursos recebidos de acordo com atividade de difusão (ensino, consultoria, outsourcing de projetos</w:t>
-      </w:r>
-      <w:proofErr w:type="gramStart"/>
-      <w:r>
-        <w:t>)</w:t>
-      </w:r>
-      <w:proofErr w:type="gramEnd"/>
+        <w:t>Recursos recebidos de acordo com atividade de difusão (ensino, consultoria, outsourcing de projetos)</w:t>
+      </w:r>
     </w:p>
     <w:p>
       <w:r>
@@ -281,11 +266,9 @@
         <w:t>payback</w:t>
       </w:r>
       <w:proofErr w:type="spellEnd"/>
-      <w:proofErr w:type="gramStart"/>
       <w:r>
         <w:t>)</w:t>
       </w:r>
-      <w:proofErr w:type="gramEnd"/>
     </w:p>
     <w:p>
       <w:r>
@@ -294,36 +277,1545 @@
     </w:p>
     <w:p>
       <w:r>
-        <w:t>Lista de reputação (é mesmo necessário? O método da roleta dispensa a lista geral</w:t>
-      </w:r>
-      <w:proofErr w:type="gramStart"/>
+        <w:t>Lista de reputação (é mesmo necessário? O método da roleta dispensa a lista geral)</w:t>
+      </w:r>
+    </w:p>
+    <w:p>
+      <w:r>
+        <w:t>Histórico de interações (esta sim pode ser necessária – cada entidade manteria uma lista das entidades com quem já lidou e uma classificação da experiência (positiva ou negativa) que será adicionada à reputação da outra entidade.</w:t>
+      </w:r>
+    </w:p>
+    <w:p>
+      <w:r>
+        <w:t>Mecanismo de escolha de procurar parceiros ou não (motivação em aprender).</w:t>
+      </w:r>
+    </w:p>
+    <w:p>
+      <w:r>
+        <w:t>Mecanismo de escolha em aceitar parceria ou não (disposição em compartilhar).</w:t>
+      </w:r>
+    </w:p>
+    <w:p/>
+    <w:p>
+      <w:pPr>
+        <w:pStyle w:val="Ttulo1"/>
+      </w:pPr>
+      <w:r>
+        <w:t>Variáveis no modelo</w:t>
+      </w:r>
+    </w:p>
+    <w:p>
+      <w:pPr>
+        <w:pStyle w:val="Ttulo2"/>
+      </w:pPr>
+      <w:proofErr w:type="spellStart"/>
+      <w:r>
+        <w:t>entities-own</w:t>
+      </w:r>
+      <w:proofErr w:type="spellEnd"/>
+      <w:r>
+        <w:t xml:space="preserve"> </w:t>
+      </w:r>
+    </w:p>
+    <w:p>
+      <w:proofErr w:type="spellStart"/>
+      <w:r>
+        <w:t>science-knowledge</w:t>
+      </w:r>
+      <w:proofErr w:type="spellEnd"/>
+    </w:p>
+    <w:p>
+      <w:r>
+        <w:t xml:space="preserve">  ;; </w:t>
+      </w:r>
+      <w:proofErr w:type="spellStart"/>
+      <w:r>
+        <w:t>lets</w:t>
+      </w:r>
+      <w:proofErr w:type="spellEnd"/>
+      <w:r>
+        <w:t xml:space="preserve"> </w:t>
+      </w:r>
+      <w:proofErr w:type="spellStart"/>
+      <w:r>
+        <w:t>the</w:t>
+      </w:r>
+      <w:proofErr w:type="spellEnd"/>
+      <w:r>
+        <w:t xml:space="preserve"> </w:t>
+      </w:r>
+      <w:proofErr w:type="spellStart"/>
+      <w:r>
+        <w:t>model</w:t>
+      </w:r>
+      <w:proofErr w:type="spellEnd"/>
+      <w:r>
+        <w:t xml:space="preserve"> </w:t>
+      </w:r>
+      <w:proofErr w:type="spellStart"/>
+      <w:r>
+        <w:t>know</w:t>
+      </w:r>
+      <w:proofErr w:type="spellEnd"/>
+      <w:r>
+        <w:t xml:space="preserve"> </w:t>
+      </w:r>
+      <w:proofErr w:type="spellStart"/>
+      <w:r>
+        <w:t>which</w:t>
+      </w:r>
+      <w:proofErr w:type="spellEnd"/>
+      <w:r>
+        <w:t xml:space="preserve"> </w:t>
+      </w:r>
+      <w:proofErr w:type="spellStart"/>
+      <w:r>
+        <w:t>entities</w:t>
+      </w:r>
+      <w:proofErr w:type="spellEnd"/>
+      <w:r>
+        <w:t xml:space="preserve"> </w:t>
+      </w:r>
+      <w:proofErr w:type="spellStart"/>
+      <w:r>
+        <w:t>have</w:t>
+      </w:r>
+      <w:proofErr w:type="spellEnd"/>
+      <w:r>
+        <w:t xml:space="preserve"> </w:t>
+      </w:r>
+      <w:proofErr w:type="spellStart"/>
+      <w:r>
+        <w:t>active</w:t>
+      </w:r>
+      <w:proofErr w:type="spellEnd"/>
+      <w:r>
+        <w:t xml:space="preserve"> </w:t>
+      </w:r>
+      <w:proofErr w:type="spellStart"/>
+      <w:r>
+        <w:t>scientific</w:t>
+      </w:r>
+      <w:proofErr w:type="spellEnd"/>
+      <w:r>
+        <w:t xml:space="preserve"> </w:t>
+      </w:r>
+      <w:proofErr w:type="spellStart"/>
+      <w:r>
+        <w:t>knowledge</w:t>
+      </w:r>
+      <w:proofErr w:type="spellEnd"/>
+    </w:p>
+    <w:p>
+      <w:r>
+        <w:t xml:space="preserve">  </w:t>
+      </w:r>
+      <w:proofErr w:type="spellStart"/>
+      <w:r>
+        <w:t>science</w:t>
+      </w:r>
+      <w:proofErr w:type="spellEnd"/>
+      <w:r>
+        <w:t>?</w:t>
+      </w:r>
+    </w:p>
+    <w:p>
+      <w:r>
+        <w:t xml:space="preserve">  ;; </w:t>
+      </w:r>
+      <w:proofErr w:type="spellStart"/>
+      <w:r>
+        <w:t>stores</w:t>
+      </w:r>
+      <w:proofErr w:type="spellEnd"/>
+      <w:r>
+        <w:t xml:space="preserve"> </w:t>
+      </w:r>
+      <w:proofErr w:type="spellStart"/>
+      <w:r>
+        <w:t>the</w:t>
+      </w:r>
+      <w:proofErr w:type="spellEnd"/>
+      <w:r>
+        <w:t xml:space="preserve"> </w:t>
+      </w:r>
+      <w:proofErr w:type="spellStart"/>
+      <w:r>
+        <w:t>technological</w:t>
+      </w:r>
+      <w:proofErr w:type="spellEnd"/>
+      <w:r>
+        <w:t xml:space="preserve"> </w:t>
+      </w:r>
+      <w:proofErr w:type="spellStart"/>
+      <w:r>
+        <w:t>knowledge</w:t>
+      </w:r>
+      <w:proofErr w:type="spellEnd"/>
+      <w:r>
+        <w:t xml:space="preserve"> </w:t>
+      </w:r>
+      <w:proofErr w:type="spellStart"/>
+      <w:r>
+        <w:t>of</w:t>
+      </w:r>
+      <w:proofErr w:type="spellEnd"/>
+      <w:r>
+        <w:t xml:space="preserve"> </w:t>
+      </w:r>
+      <w:proofErr w:type="spellStart"/>
+      <w:r>
+        <w:t>the</w:t>
+      </w:r>
+      <w:proofErr w:type="spellEnd"/>
+      <w:r>
+        <w:t xml:space="preserve"> </w:t>
+      </w:r>
+      <w:proofErr w:type="spellStart"/>
+      <w:r>
+        <w:t>entity</w:t>
+      </w:r>
+      <w:proofErr w:type="spellEnd"/>
+      <w:r>
+        <w:t xml:space="preserve">. It is a </w:t>
+      </w:r>
+      <w:proofErr w:type="spellStart"/>
+      <w:r>
+        <w:t>characteristic</w:t>
+      </w:r>
+      <w:proofErr w:type="spellEnd"/>
+      <w:r>
+        <w:t xml:space="preserve"> </w:t>
+      </w:r>
+      <w:proofErr w:type="spellStart"/>
+      <w:r>
+        <w:t>of</w:t>
+      </w:r>
+      <w:proofErr w:type="spellEnd"/>
+      <w:r>
+        <w:t xml:space="preserve"> </w:t>
+      </w:r>
+      <w:proofErr w:type="spellStart"/>
+      <w:r>
+        <w:t>Consumers</w:t>
+      </w:r>
+      <w:proofErr w:type="spellEnd"/>
+      <w:r>
+        <w:t xml:space="preserve"> </w:t>
+      </w:r>
+      <w:proofErr w:type="spellStart"/>
+      <w:r>
+        <w:t>and</w:t>
+      </w:r>
+      <w:proofErr w:type="spellEnd"/>
+      <w:r>
+        <w:t xml:space="preserve"> </w:t>
+      </w:r>
+      <w:proofErr w:type="spellStart"/>
+      <w:r>
+        <w:t>Diffusers</w:t>
+      </w:r>
+      <w:proofErr w:type="spellEnd"/>
+    </w:p>
+    <w:p>
+      <w:r>
+        <w:lastRenderedPageBreak/>
+        <w:t xml:space="preserve">  </w:t>
+      </w:r>
+      <w:proofErr w:type="spellStart"/>
+      <w:r>
+        <w:t>tech-knowledge</w:t>
+      </w:r>
+      <w:proofErr w:type="spellEnd"/>
+    </w:p>
+    <w:p>
+      <w:r>
+        <w:t xml:space="preserve">  ;; </w:t>
+      </w:r>
+      <w:proofErr w:type="spellStart"/>
+      <w:r>
+        <w:t>lets</w:t>
+      </w:r>
+      <w:proofErr w:type="spellEnd"/>
+      <w:r>
+        <w:t xml:space="preserve"> </w:t>
+      </w:r>
+      <w:proofErr w:type="spellStart"/>
+      <w:r>
+        <w:t>the</w:t>
+      </w:r>
+      <w:proofErr w:type="spellEnd"/>
+      <w:r>
+        <w:t xml:space="preserve">  </w:t>
+      </w:r>
+      <w:proofErr w:type="spellStart"/>
+      <w:r>
+        <w:t>model</w:t>
+      </w:r>
+      <w:proofErr w:type="spellEnd"/>
+      <w:r>
+        <w:t xml:space="preserve"> </w:t>
+      </w:r>
+      <w:proofErr w:type="spellStart"/>
+      <w:r>
+        <w:t>know</w:t>
+      </w:r>
+      <w:proofErr w:type="spellEnd"/>
+      <w:r>
+        <w:t xml:space="preserve"> </w:t>
+      </w:r>
+      <w:proofErr w:type="spellStart"/>
+      <w:r>
+        <w:t>which</w:t>
+      </w:r>
+      <w:proofErr w:type="spellEnd"/>
+      <w:r>
+        <w:t xml:space="preserve"> </w:t>
+      </w:r>
+      <w:proofErr w:type="spellStart"/>
+      <w:r>
+        <w:t>entities</w:t>
+      </w:r>
+      <w:proofErr w:type="spellEnd"/>
+      <w:r>
+        <w:t xml:space="preserve"> </w:t>
+      </w:r>
+      <w:proofErr w:type="spellStart"/>
+      <w:r>
+        <w:t>have</w:t>
+      </w:r>
+      <w:proofErr w:type="spellEnd"/>
+      <w:r>
+        <w:t xml:space="preserve"> </w:t>
+      </w:r>
+      <w:proofErr w:type="spellStart"/>
+      <w:r>
+        <w:t>active</w:t>
+      </w:r>
+      <w:proofErr w:type="spellEnd"/>
+      <w:r>
+        <w:t xml:space="preserve"> </w:t>
+      </w:r>
+      <w:proofErr w:type="spellStart"/>
+      <w:r>
+        <w:t>technological</w:t>
+      </w:r>
+      <w:proofErr w:type="spellEnd"/>
+      <w:r>
+        <w:t xml:space="preserve"> </w:t>
+      </w:r>
+      <w:proofErr w:type="spellStart"/>
+      <w:r>
+        <w:t>knowledge</w:t>
+      </w:r>
+      <w:proofErr w:type="spellEnd"/>
+    </w:p>
+    <w:p>
+      <w:r>
+        <w:t xml:space="preserve">  </w:t>
+      </w:r>
+      <w:proofErr w:type="spellStart"/>
+      <w:r>
+        <w:t>technology</w:t>
+      </w:r>
+      <w:proofErr w:type="spellEnd"/>
+      <w:r>
+        <w:t>?</w:t>
+      </w:r>
+    </w:p>
+    <w:p>
+      <w:r>
+        <w:t xml:space="preserve">  ;; </w:t>
+      </w:r>
+      <w:proofErr w:type="spellStart"/>
+      <w:r>
+        <w:t>stores</w:t>
+      </w:r>
+      <w:proofErr w:type="spellEnd"/>
+      <w:r>
+        <w:t xml:space="preserve"> </w:t>
+      </w:r>
+      <w:proofErr w:type="spellStart"/>
+      <w:r>
+        <w:t>the</w:t>
+      </w:r>
+      <w:proofErr w:type="spellEnd"/>
+      <w:r>
+        <w:t xml:space="preserve"> </w:t>
+      </w:r>
+      <w:proofErr w:type="spellStart"/>
+      <w:r>
+        <w:t>Hamming</w:t>
+      </w:r>
+      <w:proofErr w:type="spellEnd"/>
+      <w:r>
+        <w:t xml:space="preserve"> </w:t>
+      </w:r>
+      <w:proofErr w:type="spellStart"/>
+      <w:r>
+        <w:t>distance</w:t>
+      </w:r>
+      <w:proofErr w:type="spellEnd"/>
+      <w:r>
+        <w:t xml:space="preserve"> </w:t>
+      </w:r>
+      <w:proofErr w:type="spellStart"/>
+      <w:r>
+        <w:t>of</w:t>
+      </w:r>
+      <w:proofErr w:type="spellEnd"/>
+      <w:r>
+        <w:t xml:space="preserve"> </w:t>
+      </w:r>
+      <w:proofErr w:type="spellStart"/>
+      <w:r>
+        <w:t>the</w:t>
+      </w:r>
+      <w:proofErr w:type="spellEnd"/>
+      <w:r>
+        <w:t xml:space="preserve"> </w:t>
+      </w:r>
+      <w:proofErr w:type="spellStart"/>
+      <w:r>
+        <w:t>entity</w:t>
+      </w:r>
+      <w:proofErr w:type="spellEnd"/>
+      <w:r>
+        <w:t xml:space="preserve"> (</w:t>
+      </w:r>
+      <w:proofErr w:type="spellStart"/>
+      <w:r>
+        <w:t>currently</w:t>
+      </w:r>
+      <w:proofErr w:type="spellEnd"/>
+      <w:r>
+        <w:t xml:space="preserve"> </w:t>
+      </w:r>
+      <w:proofErr w:type="spellStart"/>
+      <w:r>
+        <w:t>just</w:t>
+      </w:r>
+      <w:proofErr w:type="spellEnd"/>
+      <w:r>
+        <w:t xml:space="preserve"> </w:t>
+      </w:r>
+      <w:proofErr w:type="spellStart"/>
+      <w:r>
+        <w:t>from</w:t>
+      </w:r>
+      <w:proofErr w:type="spellEnd"/>
+      <w:r>
+        <w:t xml:space="preserve"> </w:t>
+      </w:r>
+      <w:proofErr w:type="spellStart"/>
+      <w:r>
+        <w:t>one</w:t>
+      </w:r>
+      <w:proofErr w:type="spellEnd"/>
+      <w:r>
+        <w:t xml:space="preserve"> </w:t>
+      </w:r>
+      <w:proofErr w:type="spellStart"/>
+      <w:r>
+        <w:t>niche</w:t>
+      </w:r>
+      <w:proofErr w:type="spellEnd"/>
       <w:r>
         <w:t>)</w:t>
       </w:r>
-      <w:proofErr w:type="gramEnd"/>
-    </w:p>
-    <w:p>
-      <w:r>
-        <w:t xml:space="preserve">Histórico de interações </w:t>
-      </w:r>
-      <w:proofErr w:type="gramStart"/>
-      <w:r>
-        <w:t>(esta sim pode ser necessária – cada entidade manteria uma lista das entidades com quem já lidou e uma classificação da experiência (positiva ou negativa) que será adicionada à reputação da outra entidade.</w:t>
-      </w:r>
-      <w:proofErr w:type="gramEnd"/>
-    </w:p>
-    <w:p>
-      <w:r>
-        <w:t>Mecanismo de escolha de procurar parceiros ou não (motivação em aprender).</w:t>
-      </w:r>
-    </w:p>
-    <w:p>
-      <w:r>
-        <w:t>Mecanismo de escolha em aceitar parceria ou não (disposição em compartilhar).</w:t>
+    </w:p>
+    <w:p>
+      <w:r>
+        <w:t xml:space="preserve">  </w:t>
+      </w:r>
+      <w:proofErr w:type="spellStart"/>
+      <w:r>
+        <w:t>fitness</w:t>
+      </w:r>
+      <w:proofErr w:type="spellEnd"/>
+    </w:p>
+    <w:p>
+      <w:r>
+        <w:t xml:space="preserve">  ;; </w:t>
+      </w:r>
+      <w:proofErr w:type="spellStart"/>
+      <w:r>
+        <w:t>stores</w:t>
+      </w:r>
+      <w:proofErr w:type="spellEnd"/>
+      <w:r>
+        <w:t xml:space="preserve"> </w:t>
+      </w:r>
+      <w:proofErr w:type="spellStart"/>
+      <w:r>
+        <w:t>the</w:t>
+      </w:r>
+      <w:proofErr w:type="spellEnd"/>
+      <w:r>
+        <w:t xml:space="preserve"> </w:t>
+      </w:r>
+      <w:proofErr w:type="spellStart"/>
+      <w:r>
+        <w:t>amount</w:t>
+      </w:r>
+      <w:proofErr w:type="spellEnd"/>
+      <w:r>
+        <w:t xml:space="preserve"> </w:t>
+      </w:r>
+      <w:proofErr w:type="spellStart"/>
+      <w:r>
+        <w:t>of</w:t>
+      </w:r>
+      <w:proofErr w:type="spellEnd"/>
+      <w:r>
+        <w:t xml:space="preserve"> resources </w:t>
+      </w:r>
+      <w:proofErr w:type="spellStart"/>
+      <w:r>
+        <w:t>kept</w:t>
+      </w:r>
+      <w:proofErr w:type="spellEnd"/>
+      <w:r>
+        <w:t xml:space="preserve"> </w:t>
+      </w:r>
+      <w:proofErr w:type="spellStart"/>
+      <w:r>
+        <w:t>by</w:t>
+      </w:r>
+      <w:proofErr w:type="spellEnd"/>
+      <w:r>
+        <w:t xml:space="preserve"> </w:t>
+      </w:r>
+      <w:proofErr w:type="spellStart"/>
+      <w:r>
+        <w:t>the</w:t>
+      </w:r>
+      <w:proofErr w:type="spellEnd"/>
+      <w:r>
+        <w:t xml:space="preserve"> </w:t>
+      </w:r>
+      <w:proofErr w:type="spellStart"/>
+      <w:r>
+        <w:t>entity</w:t>
+      </w:r>
+      <w:proofErr w:type="spellEnd"/>
+    </w:p>
+    <w:p>
+      <w:r>
+        <w:t xml:space="preserve">  resources</w:t>
+      </w:r>
+    </w:p>
+    <w:p>
+      <w:r>
+        <w:t xml:space="preserve">  ;; </w:t>
+      </w:r>
+      <w:proofErr w:type="spellStart"/>
+      <w:r>
+        <w:t>Stores</w:t>
+      </w:r>
+      <w:proofErr w:type="spellEnd"/>
+      <w:r>
+        <w:t xml:space="preserve"> </w:t>
+      </w:r>
+      <w:proofErr w:type="spellStart"/>
+      <w:r>
+        <w:t>the</w:t>
+      </w:r>
+      <w:proofErr w:type="spellEnd"/>
+      <w:r>
+        <w:t xml:space="preserve"> </w:t>
+      </w:r>
+      <w:proofErr w:type="spellStart"/>
+      <w:r>
+        <w:t>entity's</w:t>
+      </w:r>
+      <w:proofErr w:type="spellEnd"/>
+      <w:r>
+        <w:t xml:space="preserve"> </w:t>
+      </w:r>
+      <w:proofErr w:type="spellStart"/>
+      <w:r>
+        <w:t>reputation</w:t>
+      </w:r>
+      <w:proofErr w:type="spellEnd"/>
+      <w:r>
+        <w:t xml:space="preserve">, </w:t>
+      </w:r>
+      <w:proofErr w:type="spellStart"/>
+      <w:r>
+        <w:t>given</w:t>
+      </w:r>
+      <w:proofErr w:type="spellEnd"/>
+      <w:r>
+        <w:t xml:space="preserve"> its resources </w:t>
+      </w:r>
+      <w:proofErr w:type="spellStart"/>
+      <w:r>
+        <w:t>and</w:t>
+      </w:r>
+      <w:proofErr w:type="spellEnd"/>
+      <w:r>
+        <w:t xml:space="preserve"> </w:t>
+      </w:r>
+      <w:proofErr w:type="spellStart"/>
+      <w:r>
+        <w:t>fitness</w:t>
+      </w:r>
+      <w:proofErr w:type="spellEnd"/>
+      <w:r>
+        <w:t xml:space="preserve"> in its </w:t>
+      </w:r>
+      <w:proofErr w:type="spellStart"/>
+      <w:r>
+        <w:t>niche</w:t>
+      </w:r>
+      <w:proofErr w:type="spellEnd"/>
+    </w:p>
+    <w:p>
+      <w:r>
+        <w:t xml:space="preserve">  </w:t>
+      </w:r>
+      <w:proofErr w:type="spellStart"/>
+      <w:r>
+        <w:t>reputation</w:t>
+      </w:r>
+      <w:proofErr w:type="spellEnd"/>
+    </w:p>
+    <w:p>
+      <w:r>
+        <w:t xml:space="preserve">  ;; does </w:t>
+      </w:r>
+      <w:proofErr w:type="spellStart"/>
+      <w:r>
+        <w:t>the</w:t>
+      </w:r>
+      <w:proofErr w:type="spellEnd"/>
+      <w:r>
+        <w:t xml:space="preserve"> </w:t>
+      </w:r>
+      <w:proofErr w:type="spellStart"/>
+      <w:r>
+        <w:t>entity</w:t>
+      </w:r>
+      <w:proofErr w:type="spellEnd"/>
+      <w:r>
+        <w:t xml:space="preserve"> assume a </w:t>
+      </w:r>
+      <w:proofErr w:type="spellStart"/>
+      <w:r>
+        <w:t>generator</w:t>
+      </w:r>
+      <w:proofErr w:type="spellEnd"/>
+      <w:r>
+        <w:t xml:space="preserve"> role in </w:t>
+      </w:r>
+      <w:proofErr w:type="spellStart"/>
+      <w:r>
+        <w:t>the</w:t>
+      </w:r>
+      <w:proofErr w:type="spellEnd"/>
+      <w:r>
+        <w:t xml:space="preserve"> </w:t>
+      </w:r>
+      <w:proofErr w:type="spellStart"/>
+      <w:r>
+        <w:t>ecosystem</w:t>
+      </w:r>
+      <w:proofErr w:type="spellEnd"/>
+      <w:r>
+        <w:t>?</w:t>
+      </w:r>
+    </w:p>
+    <w:p>
+      <w:r>
+        <w:t xml:space="preserve">  </w:t>
+      </w:r>
+      <w:proofErr w:type="spellStart"/>
+      <w:r>
+        <w:t>generator</w:t>
+      </w:r>
+      <w:proofErr w:type="spellEnd"/>
+      <w:r>
+        <w:t>?</w:t>
+      </w:r>
+    </w:p>
+    <w:p>
+      <w:r>
+        <w:t xml:space="preserve">  ;; does </w:t>
+      </w:r>
+      <w:proofErr w:type="spellStart"/>
+      <w:r>
+        <w:t>the</w:t>
+      </w:r>
+      <w:proofErr w:type="spellEnd"/>
+      <w:r>
+        <w:t xml:space="preserve"> </w:t>
+      </w:r>
+      <w:proofErr w:type="spellStart"/>
+      <w:r>
+        <w:t>entity</w:t>
+      </w:r>
+      <w:proofErr w:type="spellEnd"/>
+      <w:r>
+        <w:t xml:space="preserve"> assume a </w:t>
+      </w:r>
+      <w:proofErr w:type="spellStart"/>
+      <w:r>
+        <w:t>generator</w:t>
+      </w:r>
+      <w:proofErr w:type="spellEnd"/>
+      <w:r>
+        <w:t xml:space="preserve"> role in </w:t>
+      </w:r>
+      <w:proofErr w:type="spellStart"/>
+      <w:r>
+        <w:t>the</w:t>
+      </w:r>
+      <w:proofErr w:type="spellEnd"/>
+      <w:r>
+        <w:t xml:space="preserve"> </w:t>
+      </w:r>
+      <w:proofErr w:type="spellStart"/>
+      <w:r>
+        <w:t>ecosystem</w:t>
+      </w:r>
+      <w:proofErr w:type="spellEnd"/>
+      <w:r>
+        <w:t>?</w:t>
+      </w:r>
+    </w:p>
+    <w:p>
+      <w:r>
+        <w:t xml:space="preserve">  </w:t>
+      </w:r>
+      <w:proofErr w:type="spellStart"/>
+      <w:r>
+        <w:t>consumer</w:t>
+      </w:r>
+      <w:proofErr w:type="spellEnd"/>
+      <w:r>
+        <w:t>?</w:t>
+      </w:r>
+    </w:p>
+    <w:p>
+      <w:r>
+        <w:t xml:space="preserve">  ;; does </w:t>
+      </w:r>
+      <w:proofErr w:type="spellStart"/>
+      <w:r>
+        <w:t>the</w:t>
+      </w:r>
+      <w:proofErr w:type="spellEnd"/>
+      <w:r>
+        <w:t xml:space="preserve"> </w:t>
+      </w:r>
+      <w:proofErr w:type="spellStart"/>
+      <w:r>
+        <w:t>entity</w:t>
+      </w:r>
+      <w:proofErr w:type="spellEnd"/>
+      <w:r>
+        <w:t xml:space="preserve"> assume a </w:t>
+      </w:r>
+      <w:proofErr w:type="spellStart"/>
+      <w:r>
+        <w:t>generator</w:t>
+      </w:r>
+      <w:proofErr w:type="spellEnd"/>
+      <w:r>
+        <w:t xml:space="preserve"> role in </w:t>
+      </w:r>
+      <w:proofErr w:type="spellStart"/>
+      <w:r>
+        <w:t>the</w:t>
+      </w:r>
+      <w:proofErr w:type="spellEnd"/>
+      <w:r>
+        <w:t xml:space="preserve"> </w:t>
+      </w:r>
+      <w:proofErr w:type="spellStart"/>
+      <w:r>
+        <w:t>ecosystem</w:t>
+      </w:r>
+      <w:proofErr w:type="spellEnd"/>
+      <w:r>
+        <w:t>?</w:t>
+      </w:r>
+    </w:p>
+    <w:p>
+      <w:r>
+        <w:t xml:space="preserve">  </w:t>
+      </w:r>
+      <w:proofErr w:type="spellStart"/>
+      <w:r>
+        <w:t>diffuser</w:t>
+      </w:r>
+      <w:proofErr w:type="spellEnd"/>
+      <w:r>
+        <w:t>?</w:t>
+      </w:r>
+    </w:p>
+    <w:p>
+      <w:r>
+        <w:t xml:space="preserve">  ;; does </w:t>
+      </w:r>
+      <w:proofErr w:type="spellStart"/>
+      <w:r>
+        <w:t>the</w:t>
+      </w:r>
+      <w:proofErr w:type="spellEnd"/>
+      <w:r>
+        <w:t xml:space="preserve"> </w:t>
+      </w:r>
+      <w:proofErr w:type="spellStart"/>
+      <w:r>
+        <w:t>entity</w:t>
+      </w:r>
+      <w:proofErr w:type="spellEnd"/>
+      <w:r>
+        <w:t xml:space="preserve"> assume a </w:t>
+      </w:r>
+      <w:proofErr w:type="spellStart"/>
+      <w:r>
+        <w:t>generator</w:t>
+      </w:r>
+      <w:proofErr w:type="spellEnd"/>
+      <w:r>
+        <w:t xml:space="preserve"> role in </w:t>
+      </w:r>
+      <w:proofErr w:type="spellStart"/>
+      <w:r>
+        <w:t>the</w:t>
+      </w:r>
+      <w:proofErr w:type="spellEnd"/>
+      <w:r>
+        <w:t xml:space="preserve"> </w:t>
+      </w:r>
+      <w:proofErr w:type="spellStart"/>
+      <w:r>
+        <w:t>ecosystem</w:t>
+      </w:r>
+      <w:proofErr w:type="spellEnd"/>
+      <w:r>
+        <w:t>?</w:t>
+      </w:r>
+    </w:p>
+    <w:p>
+      <w:r>
+        <w:t xml:space="preserve">  </w:t>
+      </w:r>
+      <w:proofErr w:type="spellStart"/>
+      <w:r>
+        <w:t>integrator</w:t>
+      </w:r>
+      <w:proofErr w:type="spellEnd"/>
+      <w:r>
+        <w:t>?</w:t>
+      </w:r>
+    </w:p>
+    <w:p>
+      <w:r>
+        <w:t xml:space="preserve">  ;; </w:t>
+      </w:r>
+      <w:proofErr w:type="spellStart"/>
+      <w:r>
+        <w:t>entity's</w:t>
+      </w:r>
+      <w:proofErr w:type="spellEnd"/>
+      <w:r>
+        <w:t xml:space="preserve"> </w:t>
+      </w:r>
+      <w:proofErr w:type="spellStart"/>
+      <w:r>
+        <w:t>willingness</w:t>
+      </w:r>
+      <w:proofErr w:type="spellEnd"/>
+      <w:r>
+        <w:t xml:space="preserve"> to </w:t>
+      </w:r>
+      <w:proofErr w:type="spellStart"/>
+      <w:r>
+        <w:t>share</w:t>
+      </w:r>
+      <w:proofErr w:type="spellEnd"/>
+      <w:r>
+        <w:t xml:space="preserve"> </w:t>
+      </w:r>
+      <w:proofErr w:type="spellStart"/>
+      <w:r>
+        <w:t>knowledge</w:t>
+      </w:r>
+      <w:proofErr w:type="spellEnd"/>
+      <w:r>
+        <w:t xml:space="preserve"> </w:t>
+      </w:r>
+      <w:proofErr w:type="spellStart"/>
+      <w:r>
+        <w:t>with</w:t>
+      </w:r>
+      <w:proofErr w:type="spellEnd"/>
+      <w:r>
+        <w:t xml:space="preserve"> </w:t>
+      </w:r>
+      <w:proofErr w:type="spellStart"/>
+      <w:r>
+        <w:t>others</w:t>
+      </w:r>
+      <w:proofErr w:type="spellEnd"/>
+    </w:p>
+    <w:p>
+      <w:r>
+        <w:t xml:space="preserve">  </w:t>
+      </w:r>
+      <w:proofErr w:type="spellStart"/>
+      <w:r>
+        <w:t>willingness-to-share</w:t>
+      </w:r>
+      <w:proofErr w:type="spellEnd"/>
+    </w:p>
+    <w:p>
+      <w:r>
+        <w:t xml:space="preserve">  ;; </w:t>
+      </w:r>
+      <w:proofErr w:type="spellStart"/>
+      <w:r>
+        <w:t>entity's</w:t>
+      </w:r>
+      <w:proofErr w:type="spellEnd"/>
+      <w:r>
+        <w:t xml:space="preserve"> </w:t>
+      </w:r>
+      <w:proofErr w:type="spellStart"/>
+      <w:r>
+        <w:t>motivation</w:t>
+      </w:r>
+      <w:proofErr w:type="spellEnd"/>
+      <w:r>
+        <w:t xml:space="preserve"> to </w:t>
+      </w:r>
+      <w:proofErr w:type="spellStart"/>
+      <w:r>
+        <w:t>learn</w:t>
+      </w:r>
+      <w:proofErr w:type="spellEnd"/>
+      <w:r>
+        <w:t xml:space="preserve"> </w:t>
+      </w:r>
+      <w:proofErr w:type="spellStart"/>
+      <w:r>
+        <w:t>from</w:t>
+      </w:r>
+      <w:proofErr w:type="spellEnd"/>
+      <w:r>
+        <w:t xml:space="preserve"> </w:t>
+      </w:r>
+      <w:proofErr w:type="spellStart"/>
+      <w:r>
+        <w:t>others</w:t>
+      </w:r>
+      <w:proofErr w:type="spellEnd"/>
+    </w:p>
+    <w:p>
+      <w:r>
+        <w:t xml:space="preserve">  </w:t>
+      </w:r>
+      <w:proofErr w:type="spellStart"/>
+      <w:r>
+        <w:t>motivation-to-learn</w:t>
+      </w:r>
+      <w:proofErr w:type="spellEnd"/>
+    </w:p>
+    <w:p>
+      <w:r>
+        <w:t xml:space="preserve">  ;; </w:t>
+      </w:r>
+      <w:proofErr w:type="spellStart"/>
+      <w:r>
+        <w:t>entity's</w:t>
+      </w:r>
+      <w:proofErr w:type="spellEnd"/>
+      <w:r>
+        <w:t xml:space="preserve"> </w:t>
+      </w:r>
+      <w:proofErr w:type="spellStart"/>
+      <w:r>
+        <w:t>creation</w:t>
+      </w:r>
+      <w:proofErr w:type="spellEnd"/>
+      <w:r>
+        <w:t xml:space="preserve"> performance</w:t>
+      </w:r>
+    </w:p>
+    <w:p>
+      <w:r>
+        <w:t xml:space="preserve">  </w:t>
+      </w:r>
+      <w:proofErr w:type="spellStart"/>
+      <w:r>
+        <w:t>creation-performance</w:t>
+      </w:r>
+      <w:proofErr w:type="spellEnd"/>
+    </w:p>
+    <w:p/>
+    <w:p>
+      <w:r>
+        <w:t>]</w:t>
+      </w:r>
+    </w:p>
+    <w:p/>
+    <w:p>
+      <w:proofErr w:type="spellStart"/>
+      <w:r>
+        <w:t>niches-own</w:t>
+      </w:r>
+      <w:proofErr w:type="spellEnd"/>
+      <w:r>
+        <w:t xml:space="preserve"> [</w:t>
+      </w:r>
+    </w:p>
+    <w:p/>
+    <w:p>
+      <w:r>
+        <w:t xml:space="preserve">  ;; </w:t>
+      </w:r>
+      <w:proofErr w:type="spellStart"/>
+      <w:r>
+        <w:t>total-resources</w:t>
+      </w:r>
+      <w:proofErr w:type="spellEnd"/>
+      <w:r>
+        <w:t xml:space="preserve"> </w:t>
+      </w:r>
+      <w:proofErr w:type="spellStart"/>
+      <w:r>
+        <w:t>of</w:t>
+      </w:r>
+      <w:proofErr w:type="spellEnd"/>
+      <w:r>
+        <w:t xml:space="preserve"> a </w:t>
+      </w:r>
+      <w:proofErr w:type="spellStart"/>
+      <w:r>
+        <w:t>niche</w:t>
+      </w:r>
+      <w:proofErr w:type="spellEnd"/>
+      <w:r>
+        <w:t xml:space="preserve"> (</w:t>
+      </w:r>
+      <w:proofErr w:type="spellStart"/>
+      <w:r>
+        <w:t>put</w:t>
+      </w:r>
+      <w:proofErr w:type="spellEnd"/>
+      <w:r>
+        <w:t xml:space="preserve"> </w:t>
+      </w:r>
+      <w:proofErr w:type="spellStart"/>
+      <w:r>
+        <w:t>this</w:t>
+      </w:r>
+      <w:proofErr w:type="spellEnd"/>
+      <w:r>
+        <w:t xml:space="preserve"> </w:t>
+      </w:r>
+      <w:proofErr w:type="spellStart"/>
+      <w:r>
+        <w:t>on</w:t>
+      </w:r>
+      <w:proofErr w:type="spellEnd"/>
+      <w:r>
+        <w:t xml:space="preserve"> a </w:t>
+      </w:r>
+      <w:proofErr w:type="spellStart"/>
+      <w:r>
+        <w:t>slider</w:t>
+      </w:r>
+      <w:proofErr w:type="spellEnd"/>
+      <w:r>
+        <w:t xml:space="preserve"> in </w:t>
+      </w:r>
+      <w:proofErr w:type="spellStart"/>
+      <w:r>
+        <w:t>the</w:t>
+      </w:r>
+      <w:proofErr w:type="spellEnd"/>
+      <w:r>
+        <w:t xml:space="preserve"> future)</w:t>
+      </w:r>
+    </w:p>
+    <w:p>
+      <w:r>
+        <w:t xml:space="preserve">  </w:t>
+      </w:r>
+      <w:proofErr w:type="spellStart"/>
+      <w:r>
+        <w:t>niche-resources</w:t>
+      </w:r>
+      <w:proofErr w:type="spellEnd"/>
+    </w:p>
+    <w:p>
+      <w:r>
+        <w:t xml:space="preserve">  ;; </w:t>
+      </w:r>
+      <w:proofErr w:type="spellStart"/>
+      <w:r>
+        <w:t>stores</w:t>
+      </w:r>
+      <w:proofErr w:type="spellEnd"/>
+      <w:r>
+        <w:t xml:space="preserve"> </w:t>
+      </w:r>
+      <w:proofErr w:type="spellStart"/>
+      <w:r>
+        <w:t>the</w:t>
+      </w:r>
+      <w:proofErr w:type="spellEnd"/>
+      <w:r>
+        <w:t xml:space="preserve"> </w:t>
+      </w:r>
+      <w:proofErr w:type="spellStart"/>
+      <w:r>
+        <w:t>demand</w:t>
+      </w:r>
+      <w:proofErr w:type="spellEnd"/>
+      <w:r>
+        <w:t xml:space="preserve"> DNA </w:t>
+      </w:r>
+      <w:proofErr w:type="spellStart"/>
+      <w:r>
+        <w:t>of</w:t>
+      </w:r>
+      <w:proofErr w:type="spellEnd"/>
+      <w:r>
+        <w:t xml:space="preserve"> </w:t>
+      </w:r>
+      <w:proofErr w:type="spellStart"/>
+      <w:r>
+        <w:t>the</w:t>
+      </w:r>
+      <w:proofErr w:type="spellEnd"/>
+      <w:r>
+        <w:t xml:space="preserve"> </w:t>
+      </w:r>
+      <w:proofErr w:type="spellStart"/>
+      <w:r>
+        <w:t>niche</w:t>
+      </w:r>
+      <w:proofErr w:type="spellEnd"/>
+    </w:p>
+    <w:p>
+      <w:r>
+        <w:t xml:space="preserve">  </w:t>
+      </w:r>
+      <w:proofErr w:type="spellStart"/>
+      <w:r>
+        <w:t>niche-demand</w:t>
+      </w:r>
+      <w:proofErr w:type="spellEnd"/>
+    </w:p>
+    <w:p>
+      <w:r>
+        <w:t xml:space="preserve">  ;; it is </w:t>
+      </w:r>
+      <w:proofErr w:type="spellStart"/>
+      <w:r>
+        <w:t>the</w:t>
+      </w:r>
+      <w:proofErr w:type="spellEnd"/>
+      <w:r>
+        <w:t xml:space="preserve"> </w:t>
+      </w:r>
+      <w:proofErr w:type="spellStart"/>
+      <w:r>
+        <w:t>average</w:t>
+      </w:r>
+      <w:proofErr w:type="spellEnd"/>
+      <w:r>
+        <w:t xml:space="preserve"> </w:t>
+      </w:r>
+      <w:proofErr w:type="spellStart"/>
+      <w:r>
+        <w:t>fitness</w:t>
+      </w:r>
+      <w:proofErr w:type="spellEnd"/>
+      <w:r>
+        <w:t xml:space="preserve"> </w:t>
+      </w:r>
+      <w:proofErr w:type="spellStart"/>
+      <w:r>
+        <w:t>of</w:t>
+      </w:r>
+      <w:proofErr w:type="spellEnd"/>
+      <w:r>
+        <w:t xml:space="preserve"> </w:t>
+      </w:r>
+      <w:proofErr w:type="spellStart"/>
+      <w:r>
+        <w:t>the</w:t>
+      </w:r>
+      <w:proofErr w:type="spellEnd"/>
+      <w:r>
+        <w:t xml:space="preserve"> </w:t>
+      </w:r>
+      <w:proofErr w:type="spellStart"/>
+      <w:r>
+        <w:t>entities</w:t>
+      </w:r>
+      <w:proofErr w:type="spellEnd"/>
+      <w:r>
+        <w:t xml:space="preserve"> </w:t>
+      </w:r>
+      <w:proofErr w:type="spellStart"/>
+      <w:r>
+        <w:t>competing</w:t>
+      </w:r>
+      <w:proofErr w:type="spellEnd"/>
+      <w:r>
+        <w:t xml:space="preserve"> </w:t>
+      </w:r>
+      <w:proofErr w:type="spellStart"/>
+      <w:r>
+        <w:t>on</w:t>
+      </w:r>
+      <w:proofErr w:type="spellEnd"/>
+      <w:r>
+        <w:t xml:space="preserve"> </w:t>
+      </w:r>
+      <w:proofErr w:type="spellStart"/>
+      <w:r>
+        <w:t>the</w:t>
+      </w:r>
+      <w:proofErr w:type="spellEnd"/>
+      <w:r>
+        <w:t xml:space="preserve"> </w:t>
+      </w:r>
+      <w:proofErr w:type="spellStart"/>
+      <w:r>
+        <w:t>niche</w:t>
+      </w:r>
+      <w:proofErr w:type="spellEnd"/>
+    </w:p>
+    <w:p>
+      <w:r>
+        <w:t xml:space="preserve">  </w:t>
+      </w:r>
+      <w:proofErr w:type="spellStart"/>
+      <w:r>
+        <w:t>average-fitness</w:t>
+      </w:r>
+      <w:proofErr w:type="spellEnd"/>
+    </w:p>
+    <w:p/>
+    <w:p>
+      <w:r>
+        <w:t>]</w:t>
       </w:r>
     </w:p>
     <w:p/>
     <w:p/>
+    <w:p>
+      <w:r>
+        <w:t xml:space="preserve">;;;;;;;;;;;;;;;;;;;;;;; </w:t>
+      </w:r>
+      <w:proofErr w:type="spellStart"/>
+      <w:r>
+        <w:t>globals</w:t>
+      </w:r>
+      <w:proofErr w:type="spellEnd"/>
+      <w:r>
+        <w:t xml:space="preserve"> ;;;;;;;;;;;;;;;;;;;;;;;;;;;;;;;;;;;;;;;;;;;;;;;;;;;;;</w:t>
+      </w:r>
+    </w:p>
+    <w:p/>
+    <w:p>
+      <w:proofErr w:type="spellStart"/>
+      <w:r>
+        <w:t>globals</w:t>
+      </w:r>
+      <w:proofErr w:type="spellEnd"/>
+      <w:r>
+        <w:t xml:space="preserve"> [</w:t>
+      </w:r>
+    </w:p>
+    <w:p/>
+    <w:p>
+      <w:r>
+        <w:t xml:space="preserve"> ;; </w:t>
+      </w:r>
+      <w:proofErr w:type="spellStart"/>
+      <w:r>
+        <w:t>holds</w:t>
+      </w:r>
+      <w:proofErr w:type="spellEnd"/>
+      <w:r>
+        <w:t xml:space="preserve"> </w:t>
+      </w:r>
+      <w:proofErr w:type="spellStart"/>
+      <w:r>
+        <w:t>counter</w:t>
+      </w:r>
+      <w:proofErr w:type="spellEnd"/>
+      <w:r>
+        <w:t xml:space="preserve"> </w:t>
+      </w:r>
+      <w:proofErr w:type="spellStart"/>
+      <w:r>
+        <w:t>value</w:t>
+      </w:r>
+      <w:proofErr w:type="spellEnd"/>
+      <w:r>
+        <w:t xml:space="preserve"> for </w:t>
+      </w:r>
+      <w:proofErr w:type="spellStart"/>
+      <w:r>
+        <w:t>which</w:t>
+      </w:r>
+      <w:proofErr w:type="spellEnd"/>
+      <w:r>
+        <w:t xml:space="preserve"> </w:t>
+      </w:r>
+      <w:proofErr w:type="spellStart"/>
+      <w:r>
+        <w:t>instruction</w:t>
+      </w:r>
+      <w:proofErr w:type="spellEnd"/>
+      <w:r>
+        <w:t xml:space="preserve"> is </w:t>
+      </w:r>
+      <w:proofErr w:type="spellStart"/>
+      <w:r>
+        <w:t>being</w:t>
+      </w:r>
+      <w:proofErr w:type="spellEnd"/>
+      <w:r>
+        <w:t xml:space="preserve"> </w:t>
+      </w:r>
+      <w:proofErr w:type="spellStart"/>
+      <w:r>
+        <w:t>displayed</w:t>
+      </w:r>
+      <w:proofErr w:type="spellEnd"/>
+    </w:p>
+    <w:p>
+      <w:r>
+        <w:t xml:space="preserve"> </w:t>
+      </w:r>
+      <w:proofErr w:type="spellStart"/>
+      <w:r>
+        <w:t>current-instruction</w:t>
+      </w:r>
+      <w:proofErr w:type="spellEnd"/>
+    </w:p>
+    <w:p>
+      <w:r>
+        <w:t xml:space="preserve"> ;; </w:t>
+      </w:r>
+      <w:proofErr w:type="spellStart"/>
+      <w:r>
+        <w:t>stores</w:t>
+      </w:r>
+      <w:proofErr w:type="spellEnd"/>
+      <w:r>
+        <w:t xml:space="preserve"> </w:t>
+      </w:r>
+      <w:proofErr w:type="spellStart"/>
+      <w:r>
+        <w:t>the</w:t>
+      </w:r>
+      <w:proofErr w:type="spellEnd"/>
+      <w:r>
+        <w:t xml:space="preserve"> </w:t>
+      </w:r>
+      <w:proofErr w:type="spellStart"/>
+      <w:r>
+        <w:t>niche-demand</w:t>
+      </w:r>
+      <w:proofErr w:type="spellEnd"/>
+      <w:r>
+        <w:t xml:space="preserve"> DNA for </w:t>
+      </w:r>
+      <w:proofErr w:type="spellStart"/>
+      <w:r>
+        <w:t>comparison</w:t>
+      </w:r>
+      <w:proofErr w:type="spellEnd"/>
+    </w:p>
+    <w:p>
+      <w:r>
+        <w:t xml:space="preserve"> </w:t>
+      </w:r>
+      <w:proofErr w:type="spellStart"/>
+      <w:r>
+        <w:t>niche-demand-now</w:t>
+      </w:r>
+      <w:proofErr w:type="spellEnd"/>
+    </w:p>
+    <w:p>
+      <w:r>
+        <w:t xml:space="preserve"> ;; it is </w:t>
+      </w:r>
+      <w:proofErr w:type="spellStart"/>
+      <w:r>
+        <w:t>the</w:t>
+      </w:r>
+      <w:proofErr w:type="spellEnd"/>
+      <w:r>
+        <w:t xml:space="preserve"> </w:t>
+      </w:r>
+      <w:proofErr w:type="spellStart"/>
+      <w:r>
+        <w:t>sum</w:t>
+      </w:r>
+      <w:proofErr w:type="spellEnd"/>
+      <w:r>
+        <w:t xml:space="preserve"> </w:t>
+      </w:r>
+      <w:proofErr w:type="spellStart"/>
+      <w:r>
+        <w:t>of</w:t>
+      </w:r>
+      <w:proofErr w:type="spellEnd"/>
+      <w:r>
+        <w:t xml:space="preserve"> </w:t>
+      </w:r>
+      <w:proofErr w:type="spellStart"/>
+      <w:r>
+        <w:t>the</w:t>
+      </w:r>
+      <w:proofErr w:type="spellEnd"/>
+      <w:r>
+        <w:t xml:space="preserve"> </w:t>
+      </w:r>
+      <w:proofErr w:type="spellStart"/>
+      <w:r>
+        <w:t>fitness</w:t>
+      </w:r>
+      <w:proofErr w:type="spellEnd"/>
+      <w:r>
+        <w:t xml:space="preserve"> </w:t>
+      </w:r>
+      <w:proofErr w:type="spellStart"/>
+      <w:r>
+        <w:t>of</w:t>
+      </w:r>
+      <w:proofErr w:type="spellEnd"/>
+      <w:r>
+        <w:t xml:space="preserve"> </w:t>
+      </w:r>
+      <w:proofErr w:type="spellStart"/>
+      <w:r>
+        <w:t>every</w:t>
+      </w:r>
+      <w:proofErr w:type="spellEnd"/>
+      <w:r>
+        <w:t xml:space="preserve"> </w:t>
+      </w:r>
+      <w:proofErr w:type="spellStart"/>
+      <w:r>
+        <w:t>entity</w:t>
+      </w:r>
+      <w:proofErr w:type="spellEnd"/>
+      <w:r>
+        <w:t xml:space="preserve"> </w:t>
+      </w:r>
+      <w:proofErr w:type="spellStart"/>
+      <w:r>
+        <w:t>competing</w:t>
+      </w:r>
+      <w:proofErr w:type="spellEnd"/>
+      <w:r>
+        <w:t xml:space="preserve"> </w:t>
+      </w:r>
+      <w:proofErr w:type="spellStart"/>
+      <w:r>
+        <w:t>on</w:t>
+      </w:r>
+      <w:proofErr w:type="spellEnd"/>
+      <w:r>
+        <w:t xml:space="preserve"> </w:t>
+      </w:r>
+      <w:proofErr w:type="spellStart"/>
+      <w:r>
+        <w:t>the</w:t>
+      </w:r>
+      <w:proofErr w:type="spellEnd"/>
+      <w:r>
+        <w:t xml:space="preserve"> </w:t>
+      </w:r>
+      <w:proofErr w:type="spellStart"/>
+      <w:r>
+        <w:t>niche</w:t>
+      </w:r>
+      <w:proofErr w:type="spellEnd"/>
+    </w:p>
+    <w:p>
+      <w:r>
+        <w:t xml:space="preserve"> </w:t>
+      </w:r>
+      <w:proofErr w:type="spellStart"/>
+      <w:r>
+        <w:t>total-fitness</w:t>
+      </w:r>
+      <w:proofErr w:type="spellEnd"/>
+    </w:p>
+    <w:p>
+      <w:r>
+        <w:t xml:space="preserve"> ;; </w:t>
+      </w:r>
+      <w:proofErr w:type="spellStart"/>
+      <w:r>
+        <w:t>agentset</w:t>
+      </w:r>
+      <w:proofErr w:type="spellEnd"/>
+      <w:r>
+        <w:t xml:space="preserve"> </w:t>
+      </w:r>
+      <w:proofErr w:type="spellStart"/>
+      <w:r>
+        <w:t>of</w:t>
+      </w:r>
+      <w:proofErr w:type="spellEnd"/>
+      <w:r>
+        <w:t xml:space="preserve"> </w:t>
+      </w:r>
+      <w:proofErr w:type="spellStart"/>
+      <w:r>
+        <w:t>possible</w:t>
+      </w:r>
+      <w:proofErr w:type="spellEnd"/>
+      <w:r>
+        <w:t xml:space="preserve"> </w:t>
+      </w:r>
+      <w:proofErr w:type="spellStart"/>
+      <w:r>
+        <w:t>partners</w:t>
+      </w:r>
+      <w:proofErr w:type="spellEnd"/>
+      <w:r>
+        <w:t xml:space="preserve"> for </w:t>
+      </w:r>
+      <w:proofErr w:type="spellStart"/>
+      <w:r>
+        <w:t>crossover</w:t>
+      </w:r>
+      <w:proofErr w:type="spellEnd"/>
+    </w:p>
+    <w:p>
+      <w:r>
+        <w:t xml:space="preserve"> </w:t>
+      </w:r>
+      <w:proofErr w:type="spellStart"/>
+      <w:r>
+        <w:t>possible-partners</w:t>
+      </w:r>
+      <w:proofErr w:type="spellEnd"/>
+    </w:p>
+    <w:p/>
+    <w:p>
+      <w:r>
+        <w:t>]</w:t>
+      </w:r>
+    </w:p>
     <w:sectPr>
       <w:pgSz w:w="11906" w:h="16838"/>
       <w:pgMar w:top="1417" w:right="1701" w:bottom="1417" w:left="1701" w:header="708" w:footer="708" w:gutter="0"/>

</xml_diff>

<commit_message>
codigo alternativo para a distancia de hamming
</commit_message>
<xml_diff>
--- a/A implentar no modelo.docx
+++ b/A implentar no modelo.docx
@@ -410,8 +410,336 @@
     </w:p>
     <w:p>
       <w:r>
+        <w:t xml:space="preserve">Este algoritmo não deve apenas cortar uma </w:t>
+      </w:r>
+      <w:proofErr w:type="spellStart"/>
+      <w:r>
+        <w:t>porçao</w:t>
+      </w:r>
+      <w:proofErr w:type="spellEnd"/>
+      <w:r>
+        <w:t xml:space="preserve"> inteira de bits e </w:t>
+      </w:r>
+      <w:proofErr w:type="spellStart"/>
+      <w:r>
+        <w:t>substitui-la</w:t>
+      </w:r>
+      <w:proofErr w:type="spellEnd"/>
+      <w:r>
+        <w:t xml:space="preserve">. Deve olhar os bits um a um e decidir se </w:t>
+      </w:r>
+      <w:proofErr w:type="gramStart"/>
+      <w:r>
+        <w:t>os troca</w:t>
+      </w:r>
+      <w:proofErr w:type="gramEnd"/>
+      <w:r>
+        <w:t xml:space="preserve"> ou não. A cada bit trocado, o custo. Fazendo bit a bit podemos separar, por exemplo, a porção do DNA de domínio da porção de DNA de diferenciação.</w:t>
+      </w:r>
+      <w:r>
+        <w:t xml:space="preserve"> Identificar no texto da tese estas diferenças de algoritmo.</w:t>
+      </w:r>
+    </w:p>
+    <w:p>
+      <w:r>
+        <w:t xml:space="preserve">Usar comandos como o </w:t>
+      </w:r>
+      <w:proofErr w:type="spellStart"/>
+      <w:r>
+        <w:t>n-values</w:t>
+      </w:r>
+      <w:proofErr w:type="spellEnd"/>
+      <w:r>
+        <w:t xml:space="preserve"> e item</w:t>
+      </w:r>
+    </w:p>
+    <w:p>
+      <w:r>
+        <w:t>Após a diminuição dos recursos</w:t>
+      </w:r>
+    </w:p>
+    <w:p>
+      <w:proofErr w:type="spellStart"/>
+      <w:proofErr w:type="gramStart"/>
+      <w:r>
+        <w:t>If</w:t>
+      </w:r>
+      <w:proofErr w:type="spellEnd"/>
+      <w:proofErr w:type="gramEnd"/>
+      <w:r>
+        <w:t xml:space="preserve"> [resources] &gt; </w:t>
+      </w:r>
+      <w:proofErr w:type="spellStart"/>
+      <w:r>
+        <w:t>crossover_cost</w:t>
+      </w:r>
+      <w:proofErr w:type="spellEnd"/>
+      <w:r>
+        <w:t xml:space="preserve"> [ </w:t>
+      </w:r>
+      <w:proofErr w:type="spellStart"/>
+      <w:r>
+        <w:t>if</w:t>
+      </w:r>
+      <w:proofErr w:type="spellEnd"/>
+      <w:r>
+        <w:t xml:space="preserve"> </w:t>
+      </w:r>
+      <w:proofErr w:type="spellStart"/>
+      <w:r>
+        <w:t>rand</w:t>
+      </w:r>
+      <w:proofErr w:type="spellEnd"/>
+      <w:r>
+        <w:t xml:space="preserve"> 1 &lt; </w:t>
+      </w:r>
+      <w:proofErr w:type="spellStart"/>
+      <w:r>
+        <w:t>willingness_to_learn</w:t>
+      </w:r>
+      <w:proofErr w:type="spellEnd"/>
+      <w:r>
+        <w:t xml:space="preserve"> [ </w:t>
+      </w:r>
+      <w:proofErr w:type="spellStart"/>
+      <w:r>
+        <w:t>crossover</w:t>
+      </w:r>
+      <w:proofErr w:type="spellEnd"/>
+      <w:r>
+        <w:t>]]</w:t>
+      </w:r>
+    </w:p>
+    <w:p>
+      <w:r>
+        <w:t xml:space="preserve">Criar uma variável </w:t>
+      </w:r>
+      <w:proofErr w:type="spellStart"/>
+      <w:r>
+        <w:t>new_science_knowledge</w:t>
+      </w:r>
+      <w:proofErr w:type="spellEnd"/>
+      <w:r>
+        <w:t xml:space="preserve"> e </w:t>
+      </w:r>
+      <w:proofErr w:type="spellStart"/>
+      <w:r>
+        <w:t>new_tech_knowledge</w:t>
+      </w:r>
+      <w:proofErr w:type="spellEnd"/>
+      <w:r>
+        <w:t xml:space="preserve">, que deve ser atualizado para o </w:t>
+      </w:r>
+      <w:proofErr w:type="spellStart"/>
+      <w:r>
+        <w:t>science_knowledge</w:t>
+      </w:r>
+      <w:proofErr w:type="spellEnd"/>
+      <w:r>
+        <w:t xml:space="preserve"> e para o </w:t>
+      </w:r>
+      <w:proofErr w:type="spellStart"/>
+      <w:r>
+        <w:t>tech_knowledge</w:t>
+      </w:r>
+      <w:proofErr w:type="spellEnd"/>
+      <w:r>
+        <w:t xml:space="preserve"> apenas ao final da </w:t>
+      </w:r>
+      <w:proofErr w:type="spellStart"/>
+      <w:r>
+        <w:t>run</w:t>
+      </w:r>
+      <w:proofErr w:type="spellEnd"/>
+      <w:r>
+        <w:t xml:space="preserve">, quando todos tiverem tido a oportunidade de fazer o </w:t>
+      </w:r>
+      <w:proofErr w:type="spellStart"/>
+      <w:proofErr w:type="gramStart"/>
+      <w:r>
+        <w:t>crossover</w:t>
+      </w:r>
+      <w:proofErr w:type="spellEnd"/>
+      <w:proofErr w:type="gramEnd"/>
+    </w:p>
+    <w:p>
+      <w:r>
+        <w:t xml:space="preserve">Os comandos </w:t>
+      </w:r>
+      <w:proofErr w:type="spellStart"/>
+      <w:r>
+        <w:rPr>
+          <w:b/>
+        </w:rPr>
+        <w:t>sentence</w:t>
+      </w:r>
+      <w:proofErr w:type="spellEnd"/>
+      <w:r>
+        <w:t xml:space="preserve"> (une elementos) e </w:t>
+      </w:r>
+      <w:proofErr w:type="spellStart"/>
+      <w:r>
+        <w:rPr>
+          <w:b/>
+        </w:rPr>
+        <w:t>sublist</w:t>
+      </w:r>
+      <w:proofErr w:type="spellEnd"/>
+      <w:r>
+        <w:rPr>
+          <w:b/>
+        </w:rPr>
+        <w:t xml:space="preserve"> </w:t>
+      </w:r>
+      <w:r>
+        <w:t xml:space="preserve">(retira elemento) serão uteis para as </w:t>
+      </w:r>
+      <w:proofErr w:type="spellStart"/>
+      <w:r>
+        <w:t>mutacoes</w:t>
+      </w:r>
+      <w:proofErr w:type="spellEnd"/>
+      <w:r>
+        <w:t xml:space="preserve"> e para os </w:t>
+      </w:r>
+      <w:proofErr w:type="spellStart"/>
+      <w:r>
+        <w:t>crossovers</w:t>
+      </w:r>
+      <w:proofErr w:type="spellEnd"/>
+      <w:r>
+        <w:t>.</w:t>
+      </w:r>
+    </w:p>
+    <w:p>
+      <w:r>
+        <w:t xml:space="preserve">O comando </w:t>
+      </w:r>
+      <w:proofErr w:type="spellStart"/>
+      <w:r>
+        <w:rPr>
+          <w:b/>
+        </w:rPr>
+        <w:t>map</w:t>
+      </w:r>
+      <w:proofErr w:type="spellEnd"/>
+      <w:r>
+        <w:t xml:space="preserve"> é perfeito para executar funções bit a bit em uma string e retornar outra string com o resultado</w:t>
+      </w:r>
+    </w:p>
+    <w:p>
+      <w:r>
+        <w:t xml:space="preserve">Usar </w:t>
+      </w:r>
+      <w:proofErr w:type="spellStart"/>
+      <w:r>
+        <w:t>tournament</w:t>
+      </w:r>
+      <w:proofErr w:type="spellEnd"/>
+      <w:r>
+        <w:t xml:space="preserve"> </w:t>
+      </w:r>
+      <w:proofErr w:type="spellStart"/>
+      <w:r>
+        <w:t>selection</w:t>
+      </w:r>
+      <w:proofErr w:type="spellEnd"/>
+      <w:r>
+        <w:t xml:space="preserve"> ou manter na seleção por reputação como está agora? Se for o </w:t>
+      </w:r>
+      <w:proofErr w:type="gramStart"/>
+      <w:r>
+        <w:t>caso</w:t>
+      </w:r>
+      <w:proofErr w:type="gramEnd"/>
+      <w:r>
+        <w:t>, identificar no texto da tese estas diferenças de algoritmo.</w:t>
+      </w:r>
+    </w:p>
+    <w:p>
+      <w:r>
         <w:t>Mutação</w:t>
       </w:r>
+    </w:p>
+    <w:p>
+      <w:r>
+        <w:t xml:space="preserve">Avaliação das ações de mutação e </w:t>
+      </w:r>
+      <w:proofErr w:type="spellStart"/>
+      <w:r>
+        <w:t>crossover</w:t>
+      </w:r>
+      <w:proofErr w:type="spellEnd"/>
+    </w:p>
+    <w:p>
+      <w:r>
+        <w:t xml:space="preserve">Custos das ações de mutação e </w:t>
+      </w:r>
+      <w:proofErr w:type="spellStart"/>
+      <w:r>
+        <w:t>crossover</w:t>
+      </w:r>
+      <w:proofErr w:type="spellEnd"/>
+    </w:p>
+    <w:p>
+      <w:r>
+        <w:t xml:space="preserve">Os eventos de mutação e </w:t>
+      </w:r>
+      <w:proofErr w:type="spellStart"/>
+      <w:r>
+        <w:t>crossover</w:t>
+      </w:r>
+      <w:proofErr w:type="spellEnd"/>
+      <w:r>
+        <w:t xml:space="preserve"> </w:t>
+      </w:r>
+      <w:proofErr w:type="spellStart"/>
+      <w:r>
+        <w:t>mutarao</w:t>
+      </w:r>
+      <w:proofErr w:type="spellEnd"/>
+      <w:r>
+        <w:t xml:space="preserve"> bit a bit ou porções inteiras do DNA?</w:t>
+      </w:r>
+    </w:p>
+    <w:p>
+      <w:proofErr w:type="gramStart"/>
+      <w:r>
+        <w:t>Implementação</w:t>
+      </w:r>
+      <w:proofErr w:type="gramEnd"/>
+      <w:r>
+        <w:t xml:space="preserve"> das porções de diferenciação do DNA </w:t>
+      </w:r>
+      <w:proofErr w:type="spellStart"/>
+      <w:r>
+        <w:t>tech</w:t>
+      </w:r>
+      <w:proofErr w:type="spellEnd"/>
+      <w:r>
+        <w:t xml:space="preserve"> e </w:t>
+      </w:r>
+      <w:proofErr w:type="spellStart"/>
+      <w:r>
+        <w:t>science</w:t>
+      </w:r>
+      <w:proofErr w:type="spellEnd"/>
+      <w:r>
+        <w:t xml:space="preserve">. Uma forma de fazer é simplesmente adicionar mais </w:t>
+      </w:r>
+      <w:proofErr w:type="gramStart"/>
+      <w:r>
+        <w:t>duas strings</w:t>
+      </w:r>
+      <w:proofErr w:type="gramEnd"/>
+      <w:r>
+        <w:t xml:space="preserve">. Ou então dividir as já existentes em duas partes </w:t>
+      </w:r>
+      <w:proofErr w:type="gramStart"/>
+      <w:r>
+        <w:t>(se forem pares.</w:t>
+      </w:r>
+      <w:proofErr w:type="gramEnd"/>
     </w:p>
     <w:p>
       <w:pPr>
@@ -456,6 +784,7 @@
         <w:rPr>
           <w:highlight w:val="red"/>
         </w:rPr>
+        <w:lastRenderedPageBreak/>
         <w:t>Market</w:t>
       </w:r>
       <w:proofErr w:type="spellEnd"/>
@@ -585,7 +914,6 @@
         <w:pStyle w:val="Ttulo1"/>
       </w:pPr>
       <w:r>
-        <w:lastRenderedPageBreak/>
         <w:t>Variáveis no modelo</w:t>
       </w:r>
     </w:p>
@@ -1073,586 +1401,6 @@
     </w:p>
     <w:p>
       <w:r>
-        <w:t xml:space="preserve">  </w:t>
-      </w:r>
-      <w:proofErr w:type="gramStart"/>
-      <w:r>
-        <w:t>;;</w:t>
-      </w:r>
-      <w:proofErr w:type="gramEnd"/>
-      <w:r>
-        <w:t xml:space="preserve"> </w:t>
-      </w:r>
-      <w:proofErr w:type="spellStart"/>
-      <w:r>
-        <w:t>stores</w:t>
-      </w:r>
-      <w:proofErr w:type="spellEnd"/>
-      <w:r>
-        <w:t xml:space="preserve"> </w:t>
-      </w:r>
-      <w:proofErr w:type="spellStart"/>
-      <w:r>
-        <w:t>the</w:t>
-      </w:r>
-      <w:proofErr w:type="spellEnd"/>
-      <w:r>
-        <w:t xml:space="preserve"> </w:t>
-      </w:r>
-      <w:proofErr w:type="spellStart"/>
-      <w:r>
-        <w:t>amount</w:t>
-      </w:r>
-      <w:proofErr w:type="spellEnd"/>
-      <w:r>
-        <w:t xml:space="preserve"> </w:t>
-      </w:r>
-      <w:proofErr w:type="spellStart"/>
-      <w:r>
-        <w:t>of</w:t>
-      </w:r>
-      <w:proofErr w:type="spellEnd"/>
-      <w:r>
-        <w:t xml:space="preserve"> resources </w:t>
-      </w:r>
-      <w:proofErr w:type="spellStart"/>
-      <w:r>
-        <w:t>kept</w:t>
-      </w:r>
-      <w:proofErr w:type="spellEnd"/>
-      <w:r>
-        <w:t xml:space="preserve"> </w:t>
-      </w:r>
-      <w:proofErr w:type="spellStart"/>
-      <w:r>
-        <w:t>by</w:t>
-      </w:r>
-      <w:proofErr w:type="spellEnd"/>
-      <w:r>
-        <w:t xml:space="preserve"> </w:t>
-      </w:r>
-      <w:proofErr w:type="spellStart"/>
-      <w:r>
-        <w:t>the</w:t>
-      </w:r>
-      <w:proofErr w:type="spellEnd"/>
-      <w:r>
-        <w:t xml:space="preserve"> </w:t>
-      </w:r>
-      <w:proofErr w:type="spellStart"/>
-      <w:r>
-        <w:t>entity</w:t>
-      </w:r>
-      <w:proofErr w:type="spellEnd"/>
-    </w:p>
-    <w:p>
-      <w:r>
-        <w:t xml:space="preserve">  </w:t>
-      </w:r>
-      <w:proofErr w:type="gramStart"/>
-      <w:r>
-        <w:t>resources</w:t>
-      </w:r>
-      <w:proofErr w:type="gramEnd"/>
-    </w:p>
-    <w:p>
-      <w:r>
-        <w:t xml:space="preserve">  </w:t>
-      </w:r>
-      <w:proofErr w:type="gramStart"/>
-      <w:r>
-        <w:t>;;</w:t>
-      </w:r>
-      <w:proofErr w:type="gramEnd"/>
-      <w:r>
-        <w:t xml:space="preserve"> </w:t>
-      </w:r>
-      <w:proofErr w:type="spellStart"/>
-      <w:r>
-        <w:t>Stores</w:t>
-      </w:r>
-      <w:proofErr w:type="spellEnd"/>
-      <w:r>
-        <w:t xml:space="preserve"> </w:t>
-      </w:r>
-      <w:proofErr w:type="spellStart"/>
-      <w:r>
-        <w:t>the</w:t>
-      </w:r>
-      <w:proofErr w:type="spellEnd"/>
-      <w:r>
-        <w:t xml:space="preserve"> </w:t>
-      </w:r>
-      <w:proofErr w:type="spellStart"/>
-      <w:r>
-        <w:t>entity's</w:t>
-      </w:r>
-      <w:proofErr w:type="spellEnd"/>
-      <w:r>
-        <w:t xml:space="preserve"> </w:t>
-      </w:r>
-      <w:proofErr w:type="spellStart"/>
-      <w:r>
-        <w:t>reputation</w:t>
-      </w:r>
-      <w:proofErr w:type="spellEnd"/>
-      <w:r>
-        <w:t xml:space="preserve">, </w:t>
-      </w:r>
-      <w:proofErr w:type="spellStart"/>
-      <w:r>
-        <w:t>given</w:t>
-      </w:r>
-      <w:proofErr w:type="spellEnd"/>
-      <w:r>
-        <w:t xml:space="preserve"> its resources </w:t>
-      </w:r>
-      <w:proofErr w:type="spellStart"/>
-      <w:r>
-        <w:t>and</w:t>
-      </w:r>
-      <w:proofErr w:type="spellEnd"/>
-      <w:r>
-        <w:t xml:space="preserve"> </w:t>
-      </w:r>
-      <w:proofErr w:type="spellStart"/>
-      <w:r>
-        <w:t>fitness</w:t>
-      </w:r>
-      <w:proofErr w:type="spellEnd"/>
-      <w:r>
-        <w:t xml:space="preserve"> in its </w:t>
-      </w:r>
-      <w:proofErr w:type="spellStart"/>
-      <w:r>
-        <w:t>niche</w:t>
-      </w:r>
-      <w:proofErr w:type="spellEnd"/>
-    </w:p>
-    <w:p>
-      <w:r>
-        <w:t xml:space="preserve">  </w:t>
-      </w:r>
-      <w:proofErr w:type="spellStart"/>
-      <w:proofErr w:type="gramStart"/>
-      <w:r>
-        <w:t>reputation</w:t>
-      </w:r>
-      <w:proofErr w:type="spellEnd"/>
-      <w:proofErr w:type="gramEnd"/>
-    </w:p>
-    <w:p>
-      <w:r>
-        <w:t xml:space="preserve">  </w:t>
-      </w:r>
-      <w:proofErr w:type="gramStart"/>
-      <w:r>
-        <w:t>;;</w:t>
-      </w:r>
-      <w:proofErr w:type="gramEnd"/>
-      <w:r>
-        <w:t xml:space="preserve"> does </w:t>
-      </w:r>
-      <w:proofErr w:type="spellStart"/>
-      <w:r>
-        <w:t>the</w:t>
-      </w:r>
-      <w:proofErr w:type="spellEnd"/>
-      <w:r>
-        <w:t xml:space="preserve"> </w:t>
-      </w:r>
-      <w:proofErr w:type="spellStart"/>
-      <w:r>
-        <w:t>entity</w:t>
-      </w:r>
-      <w:proofErr w:type="spellEnd"/>
-      <w:r>
-        <w:t xml:space="preserve"> assume a </w:t>
-      </w:r>
-      <w:proofErr w:type="spellStart"/>
-      <w:r>
-        <w:t>generator</w:t>
-      </w:r>
-      <w:proofErr w:type="spellEnd"/>
-      <w:r>
-        <w:t xml:space="preserve"> role in </w:t>
-      </w:r>
-      <w:proofErr w:type="spellStart"/>
-      <w:r>
-        <w:t>the</w:t>
-      </w:r>
-      <w:proofErr w:type="spellEnd"/>
-      <w:r>
-        <w:t xml:space="preserve"> </w:t>
-      </w:r>
-      <w:proofErr w:type="spellStart"/>
-      <w:r>
-        <w:t>ecosystem</w:t>
-      </w:r>
-      <w:proofErr w:type="spellEnd"/>
-      <w:r>
-        <w:t>?</w:t>
-      </w:r>
-    </w:p>
-    <w:p>
-      <w:r>
-        <w:t xml:space="preserve">  </w:t>
-      </w:r>
-      <w:proofErr w:type="spellStart"/>
-      <w:proofErr w:type="gramStart"/>
-      <w:r>
-        <w:t>generator</w:t>
-      </w:r>
-      <w:proofErr w:type="spellEnd"/>
-      <w:proofErr w:type="gramEnd"/>
-      <w:r>
-        <w:t>?</w:t>
-      </w:r>
-    </w:p>
-    <w:p>
-      <w:r>
-        <w:t xml:space="preserve">  </w:t>
-      </w:r>
-      <w:proofErr w:type="gramStart"/>
-      <w:r>
-        <w:t>;;</w:t>
-      </w:r>
-      <w:proofErr w:type="gramEnd"/>
-      <w:r>
-        <w:t xml:space="preserve"> does </w:t>
-      </w:r>
-      <w:proofErr w:type="spellStart"/>
-      <w:r>
-        <w:t>the</w:t>
-      </w:r>
-      <w:proofErr w:type="spellEnd"/>
-      <w:r>
-        <w:t xml:space="preserve"> </w:t>
-      </w:r>
-      <w:proofErr w:type="spellStart"/>
-      <w:r>
-        <w:t>entity</w:t>
-      </w:r>
-      <w:proofErr w:type="spellEnd"/>
-      <w:r>
-        <w:t xml:space="preserve"> assume a </w:t>
-      </w:r>
-      <w:proofErr w:type="spellStart"/>
-      <w:r>
-        <w:t>generator</w:t>
-      </w:r>
-      <w:proofErr w:type="spellEnd"/>
-      <w:r>
-        <w:t xml:space="preserve"> role in </w:t>
-      </w:r>
-      <w:proofErr w:type="spellStart"/>
-      <w:r>
-        <w:t>the</w:t>
-      </w:r>
-      <w:proofErr w:type="spellEnd"/>
-      <w:r>
-        <w:t xml:space="preserve"> </w:t>
-      </w:r>
-      <w:proofErr w:type="spellStart"/>
-      <w:r>
-        <w:t>ecosystem</w:t>
-      </w:r>
-      <w:proofErr w:type="spellEnd"/>
-      <w:r>
-        <w:t>?</w:t>
-      </w:r>
-    </w:p>
-    <w:p>
-      <w:r>
-        <w:t xml:space="preserve">  </w:t>
-      </w:r>
-      <w:proofErr w:type="spellStart"/>
-      <w:proofErr w:type="gramStart"/>
-      <w:r>
-        <w:t>consumer</w:t>
-      </w:r>
-      <w:proofErr w:type="spellEnd"/>
-      <w:proofErr w:type="gramEnd"/>
-      <w:r>
-        <w:t>?</w:t>
-      </w:r>
-    </w:p>
-    <w:p>
-      <w:r>
-        <w:t xml:space="preserve">  </w:t>
-      </w:r>
-      <w:proofErr w:type="gramStart"/>
-      <w:r>
-        <w:t>;;</w:t>
-      </w:r>
-      <w:proofErr w:type="gramEnd"/>
-      <w:r>
-        <w:t xml:space="preserve"> does </w:t>
-      </w:r>
-      <w:proofErr w:type="spellStart"/>
-      <w:r>
-        <w:t>the</w:t>
-      </w:r>
-      <w:proofErr w:type="spellEnd"/>
-      <w:r>
-        <w:t xml:space="preserve"> </w:t>
-      </w:r>
-      <w:proofErr w:type="spellStart"/>
-      <w:r>
-        <w:t>entity</w:t>
-      </w:r>
-      <w:proofErr w:type="spellEnd"/>
-      <w:r>
-        <w:t xml:space="preserve"> assume a </w:t>
-      </w:r>
-      <w:proofErr w:type="spellStart"/>
-      <w:r>
-        <w:t>generator</w:t>
-      </w:r>
-      <w:proofErr w:type="spellEnd"/>
-      <w:r>
-        <w:t xml:space="preserve"> role in </w:t>
-      </w:r>
-      <w:proofErr w:type="spellStart"/>
-      <w:r>
-        <w:t>the</w:t>
-      </w:r>
-      <w:proofErr w:type="spellEnd"/>
-      <w:r>
-        <w:t xml:space="preserve"> </w:t>
-      </w:r>
-      <w:proofErr w:type="spellStart"/>
-      <w:r>
-        <w:t>ecosystem</w:t>
-      </w:r>
-      <w:proofErr w:type="spellEnd"/>
-      <w:r>
-        <w:t>?</w:t>
-      </w:r>
-    </w:p>
-    <w:p>
-      <w:r>
-        <w:t xml:space="preserve">  </w:t>
-      </w:r>
-      <w:proofErr w:type="spellStart"/>
-      <w:proofErr w:type="gramStart"/>
-      <w:r>
-        <w:t>diffuser</w:t>
-      </w:r>
-      <w:proofErr w:type="spellEnd"/>
-      <w:proofErr w:type="gramEnd"/>
-      <w:r>
-        <w:t>?</w:t>
-      </w:r>
-    </w:p>
-    <w:p>
-      <w:r>
-        <w:t xml:space="preserve">  </w:t>
-      </w:r>
-      <w:proofErr w:type="gramStart"/>
-      <w:r>
-        <w:t>;;</w:t>
-      </w:r>
-      <w:proofErr w:type="gramEnd"/>
-      <w:r>
-        <w:t xml:space="preserve"> does </w:t>
-      </w:r>
-      <w:proofErr w:type="spellStart"/>
-      <w:r>
-        <w:t>the</w:t>
-      </w:r>
-      <w:proofErr w:type="spellEnd"/>
-      <w:r>
-        <w:t xml:space="preserve"> </w:t>
-      </w:r>
-      <w:proofErr w:type="spellStart"/>
-      <w:r>
-        <w:t>entity</w:t>
-      </w:r>
-      <w:proofErr w:type="spellEnd"/>
-      <w:r>
-        <w:t xml:space="preserve"> assume a </w:t>
-      </w:r>
-      <w:proofErr w:type="spellStart"/>
-      <w:r>
-        <w:t>generator</w:t>
-      </w:r>
-      <w:proofErr w:type="spellEnd"/>
-      <w:r>
-        <w:t xml:space="preserve"> role in </w:t>
-      </w:r>
-      <w:proofErr w:type="spellStart"/>
-      <w:r>
-        <w:t>the</w:t>
-      </w:r>
-      <w:proofErr w:type="spellEnd"/>
-      <w:r>
-        <w:t xml:space="preserve"> </w:t>
-      </w:r>
-      <w:proofErr w:type="spellStart"/>
-      <w:r>
-        <w:t>ecosystem</w:t>
-      </w:r>
-      <w:proofErr w:type="spellEnd"/>
-      <w:r>
-        <w:t>?</w:t>
-      </w:r>
-    </w:p>
-    <w:p>
-      <w:r>
-        <w:t xml:space="preserve">  </w:t>
-      </w:r>
-      <w:proofErr w:type="spellStart"/>
-      <w:proofErr w:type="gramStart"/>
-      <w:r>
-        <w:t>integrator</w:t>
-      </w:r>
-      <w:proofErr w:type="spellEnd"/>
-      <w:proofErr w:type="gramEnd"/>
-      <w:r>
-        <w:t>?</w:t>
-      </w:r>
-    </w:p>
-    <w:p>
-      <w:r>
-        <w:t xml:space="preserve">  </w:t>
-      </w:r>
-      <w:proofErr w:type="gramStart"/>
-      <w:r>
-        <w:t>;;</w:t>
-      </w:r>
-      <w:proofErr w:type="gramEnd"/>
-      <w:r>
-        <w:t xml:space="preserve"> </w:t>
-      </w:r>
-      <w:proofErr w:type="spellStart"/>
-      <w:r>
-        <w:t>entity's</w:t>
-      </w:r>
-      <w:proofErr w:type="spellEnd"/>
-      <w:r>
-        <w:t xml:space="preserve"> </w:t>
-      </w:r>
-      <w:proofErr w:type="spellStart"/>
-      <w:r>
-        <w:t>willingness</w:t>
-      </w:r>
-      <w:proofErr w:type="spellEnd"/>
-      <w:r>
-        <w:t xml:space="preserve"> to </w:t>
-      </w:r>
-      <w:proofErr w:type="spellStart"/>
-      <w:r>
-        <w:t>share</w:t>
-      </w:r>
-      <w:proofErr w:type="spellEnd"/>
-      <w:r>
-        <w:t xml:space="preserve"> </w:t>
-      </w:r>
-      <w:proofErr w:type="spellStart"/>
-      <w:r>
-        <w:t>knowledge</w:t>
-      </w:r>
-      <w:proofErr w:type="spellEnd"/>
-      <w:r>
-        <w:t xml:space="preserve"> </w:t>
-      </w:r>
-      <w:proofErr w:type="spellStart"/>
-      <w:r>
-        <w:t>with</w:t>
-      </w:r>
-      <w:proofErr w:type="spellEnd"/>
-      <w:r>
-        <w:t xml:space="preserve"> </w:t>
-      </w:r>
-      <w:proofErr w:type="spellStart"/>
-      <w:r>
-        <w:t>others</w:t>
-      </w:r>
-      <w:proofErr w:type="spellEnd"/>
-    </w:p>
-    <w:p>
-      <w:r>
-        <w:t xml:space="preserve">  </w:t>
-      </w:r>
-      <w:proofErr w:type="spellStart"/>
-      <w:proofErr w:type="gramStart"/>
-      <w:r>
-        <w:t>willingness</w:t>
-      </w:r>
-      <w:proofErr w:type="gramEnd"/>
-      <w:r>
-        <w:t>-to-share</w:t>
-      </w:r>
-      <w:proofErr w:type="spellEnd"/>
-    </w:p>
-    <w:p>
-      <w:r>
-        <w:t xml:space="preserve">  </w:t>
-      </w:r>
-      <w:proofErr w:type="gramStart"/>
-      <w:r>
-        <w:t>;;</w:t>
-      </w:r>
-      <w:proofErr w:type="gramEnd"/>
-      <w:r>
-        <w:t xml:space="preserve"> </w:t>
-      </w:r>
-      <w:proofErr w:type="spellStart"/>
-      <w:r>
-        <w:t>entity's</w:t>
-      </w:r>
-      <w:proofErr w:type="spellEnd"/>
-      <w:r>
-        <w:t xml:space="preserve"> </w:t>
-      </w:r>
-      <w:proofErr w:type="spellStart"/>
-      <w:r>
-        <w:t>motivation</w:t>
-      </w:r>
-      <w:proofErr w:type="spellEnd"/>
-      <w:r>
-        <w:t xml:space="preserve"> to </w:t>
-      </w:r>
-      <w:proofErr w:type="spellStart"/>
-      <w:r>
-        <w:t>learn</w:t>
-      </w:r>
-      <w:proofErr w:type="spellEnd"/>
-      <w:r>
-        <w:t xml:space="preserve"> </w:t>
-      </w:r>
-      <w:proofErr w:type="spellStart"/>
-      <w:r>
-        <w:t>from</w:t>
-      </w:r>
-      <w:proofErr w:type="spellEnd"/>
-      <w:r>
-        <w:t xml:space="preserve"> </w:t>
-      </w:r>
-      <w:proofErr w:type="spellStart"/>
-      <w:r>
-        <w:t>others</w:t>
-      </w:r>
-      <w:proofErr w:type="spellEnd"/>
-    </w:p>
-    <w:p>
-      <w:r>
-        <w:t xml:space="preserve">  </w:t>
-      </w:r>
-      <w:proofErr w:type="spellStart"/>
-      <w:proofErr w:type="gramStart"/>
-      <w:r>
-        <w:t>motivation</w:t>
-      </w:r>
-      <w:proofErr w:type="gramEnd"/>
-      <w:r>
-        <w:t>-to-learn</w:t>
-      </w:r>
-      <w:proofErr w:type="spellEnd"/>
-    </w:p>
-    <w:p>
-      <w:r>
         <w:lastRenderedPageBreak/>
         <w:t xml:space="preserve">  </w:t>
       </w:r>
@@ -1666,6 +1414,106 @@
       </w:r>
       <w:proofErr w:type="spellStart"/>
       <w:r>
+        <w:t>stores</w:t>
+      </w:r>
+      <w:proofErr w:type="spellEnd"/>
+      <w:r>
+        <w:t xml:space="preserve"> </w:t>
+      </w:r>
+      <w:proofErr w:type="spellStart"/>
+      <w:r>
+        <w:t>the</w:t>
+      </w:r>
+      <w:proofErr w:type="spellEnd"/>
+      <w:r>
+        <w:t xml:space="preserve"> </w:t>
+      </w:r>
+      <w:proofErr w:type="spellStart"/>
+      <w:r>
+        <w:t>amount</w:t>
+      </w:r>
+      <w:proofErr w:type="spellEnd"/>
+      <w:r>
+        <w:t xml:space="preserve"> </w:t>
+      </w:r>
+      <w:proofErr w:type="spellStart"/>
+      <w:r>
+        <w:t>of</w:t>
+      </w:r>
+      <w:proofErr w:type="spellEnd"/>
+      <w:r>
+        <w:t xml:space="preserve"> resources </w:t>
+      </w:r>
+      <w:proofErr w:type="spellStart"/>
+      <w:r>
+        <w:t>kept</w:t>
+      </w:r>
+      <w:proofErr w:type="spellEnd"/>
+      <w:r>
+        <w:t xml:space="preserve"> </w:t>
+      </w:r>
+      <w:proofErr w:type="spellStart"/>
+      <w:r>
+        <w:t>by</w:t>
+      </w:r>
+      <w:proofErr w:type="spellEnd"/>
+      <w:r>
+        <w:t xml:space="preserve"> </w:t>
+      </w:r>
+      <w:proofErr w:type="spellStart"/>
+      <w:r>
+        <w:t>the</w:t>
+      </w:r>
+      <w:proofErr w:type="spellEnd"/>
+      <w:r>
+        <w:t xml:space="preserve"> </w:t>
+      </w:r>
+      <w:proofErr w:type="spellStart"/>
+      <w:r>
+        <w:t>entity</w:t>
+      </w:r>
+      <w:proofErr w:type="spellEnd"/>
+    </w:p>
+    <w:p>
+      <w:r>
+        <w:t xml:space="preserve">  </w:t>
+      </w:r>
+      <w:proofErr w:type="gramStart"/>
+      <w:r>
+        <w:t>resources</w:t>
+      </w:r>
+      <w:proofErr w:type="gramEnd"/>
+    </w:p>
+    <w:p>
+      <w:r>
+        <w:t xml:space="preserve">  </w:t>
+      </w:r>
+      <w:proofErr w:type="gramStart"/>
+      <w:r>
+        <w:t>;;</w:t>
+      </w:r>
+      <w:proofErr w:type="gramEnd"/>
+      <w:r>
+        <w:t xml:space="preserve"> </w:t>
+      </w:r>
+      <w:proofErr w:type="spellStart"/>
+      <w:r>
+        <w:t>Stores</w:t>
+      </w:r>
+      <w:proofErr w:type="spellEnd"/>
+      <w:r>
+        <w:t xml:space="preserve"> </w:t>
+      </w:r>
+      <w:proofErr w:type="spellStart"/>
+      <w:r>
+        <w:t>the</w:t>
+      </w:r>
+      <w:proofErr w:type="spellEnd"/>
+      <w:r>
+        <w:t xml:space="preserve"> </w:t>
+      </w:r>
+      <w:proofErr w:type="spellStart"/>
+      <w:r>
         <w:t>entity's</w:t>
       </w:r>
       <w:proofErr w:type="spellEnd"/>
@@ -1674,6 +1522,486 @@
       </w:r>
       <w:proofErr w:type="spellStart"/>
       <w:r>
+        <w:t>reputation</w:t>
+      </w:r>
+      <w:proofErr w:type="spellEnd"/>
+      <w:r>
+        <w:t xml:space="preserve">, </w:t>
+      </w:r>
+      <w:proofErr w:type="spellStart"/>
+      <w:r>
+        <w:t>given</w:t>
+      </w:r>
+      <w:proofErr w:type="spellEnd"/>
+      <w:r>
+        <w:t xml:space="preserve"> its resources </w:t>
+      </w:r>
+      <w:proofErr w:type="spellStart"/>
+      <w:r>
+        <w:t>and</w:t>
+      </w:r>
+      <w:proofErr w:type="spellEnd"/>
+      <w:r>
+        <w:t xml:space="preserve"> </w:t>
+      </w:r>
+      <w:proofErr w:type="spellStart"/>
+      <w:r>
+        <w:t>fitness</w:t>
+      </w:r>
+      <w:proofErr w:type="spellEnd"/>
+      <w:r>
+        <w:t xml:space="preserve"> in its </w:t>
+      </w:r>
+      <w:proofErr w:type="spellStart"/>
+      <w:r>
+        <w:t>niche</w:t>
+      </w:r>
+      <w:proofErr w:type="spellEnd"/>
+    </w:p>
+    <w:p>
+      <w:r>
+        <w:t xml:space="preserve">  </w:t>
+      </w:r>
+      <w:proofErr w:type="spellStart"/>
+      <w:proofErr w:type="gramStart"/>
+      <w:r>
+        <w:t>reputation</w:t>
+      </w:r>
+      <w:proofErr w:type="spellEnd"/>
+      <w:proofErr w:type="gramEnd"/>
+    </w:p>
+    <w:p>
+      <w:r>
+        <w:t xml:space="preserve">  </w:t>
+      </w:r>
+      <w:proofErr w:type="gramStart"/>
+      <w:r>
+        <w:t>;;</w:t>
+      </w:r>
+      <w:proofErr w:type="gramEnd"/>
+      <w:r>
+        <w:t xml:space="preserve"> does </w:t>
+      </w:r>
+      <w:proofErr w:type="spellStart"/>
+      <w:r>
+        <w:t>the</w:t>
+      </w:r>
+      <w:proofErr w:type="spellEnd"/>
+      <w:r>
+        <w:t xml:space="preserve"> </w:t>
+      </w:r>
+      <w:proofErr w:type="spellStart"/>
+      <w:r>
+        <w:t>entity</w:t>
+      </w:r>
+      <w:proofErr w:type="spellEnd"/>
+      <w:r>
+        <w:t xml:space="preserve"> assume a </w:t>
+      </w:r>
+      <w:proofErr w:type="spellStart"/>
+      <w:r>
+        <w:t>generator</w:t>
+      </w:r>
+      <w:proofErr w:type="spellEnd"/>
+      <w:r>
+        <w:t xml:space="preserve"> role in </w:t>
+      </w:r>
+      <w:proofErr w:type="spellStart"/>
+      <w:r>
+        <w:t>the</w:t>
+      </w:r>
+      <w:proofErr w:type="spellEnd"/>
+      <w:r>
+        <w:t xml:space="preserve"> </w:t>
+      </w:r>
+      <w:proofErr w:type="spellStart"/>
+      <w:r>
+        <w:t>ecosystem</w:t>
+      </w:r>
+      <w:proofErr w:type="spellEnd"/>
+      <w:r>
+        <w:t>?</w:t>
+      </w:r>
+    </w:p>
+    <w:p>
+      <w:r>
+        <w:t xml:space="preserve">  </w:t>
+      </w:r>
+      <w:proofErr w:type="spellStart"/>
+      <w:proofErr w:type="gramStart"/>
+      <w:r>
+        <w:t>generator</w:t>
+      </w:r>
+      <w:proofErr w:type="spellEnd"/>
+      <w:proofErr w:type="gramEnd"/>
+      <w:r>
+        <w:t>?</w:t>
+      </w:r>
+    </w:p>
+    <w:p>
+      <w:r>
+        <w:t xml:space="preserve">  </w:t>
+      </w:r>
+      <w:proofErr w:type="gramStart"/>
+      <w:r>
+        <w:t>;;</w:t>
+      </w:r>
+      <w:proofErr w:type="gramEnd"/>
+      <w:r>
+        <w:t xml:space="preserve"> does </w:t>
+      </w:r>
+      <w:proofErr w:type="spellStart"/>
+      <w:r>
+        <w:t>the</w:t>
+      </w:r>
+      <w:proofErr w:type="spellEnd"/>
+      <w:r>
+        <w:t xml:space="preserve"> </w:t>
+      </w:r>
+      <w:proofErr w:type="spellStart"/>
+      <w:r>
+        <w:t>entity</w:t>
+      </w:r>
+      <w:proofErr w:type="spellEnd"/>
+      <w:r>
+        <w:t xml:space="preserve"> assume a </w:t>
+      </w:r>
+      <w:proofErr w:type="spellStart"/>
+      <w:r>
+        <w:t>generator</w:t>
+      </w:r>
+      <w:proofErr w:type="spellEnd"/>
+      <w:r>
+        <w:t xml:space="preserve"> role in </w:t>
+      </w:r>
+      <w:proofErr w:type="spellStart"/>
+      <w:r>
+        <w:t>the</w:t>
+      </w:r>
+      <w:proofErr w:type="spellEnd"/>
+      <w:r>
+        <w:t xml:space="preserve"> </w:t>
+      </w:r>
+      <w:proofErr w:type="spellStart"/>
+      <w:r>
+        <w:t>ecosystem</w:t>
+      </w:r>
+      <w:proofErr w:type="spellEnd"/>
+      <w:r>
+        <w:t>?</w:t>
+      </w:r>
+    </w:p>
+    <w:p>
+      <w:r>
+        <w:t xml:space="preserve">  </w:t>
+      </w:r>
+      <w:proofErr w:type="spellStart"/>
+      <w:proofErr w:type="gramStart"/>
+      <w:r>
+        <w:t>consumer</w:t>
+      </w:r>
+      <w:proofErr w:type="spellEnd"/>
+      <w:proofErr w:type="gramEnd"/>
+      <w:r>
+        <w:t>?</w:t>
+      </w:r>
+    </w:p>
+    <w:p>
+      <w:r>
+        <w:t xml:space="preserve">  </w:t>
+      </w:r>
+      <w:proofErr w:type="gramStart"/>
+      <w:r>
+        <w:t>;;</w:t>
+      </w:r>
+      <w:proofErr w:type="gramEnd"/>
+      <w:r>
+        <w:t xml:space="preserve"> does </w:t>
+      </w:r>
+      <w:proofErr w:type="spellStart"/>
+      <w:r>
+        <w:t>the</w:t>
+      </w:r>
+      <w:proofErr w:type="spellEnd"/>
+      <w:r>
+        <w:t xml:space="preserve"> </w:t>
+      </w:r>
+      <w:proofErr w:type="spellStart"/>
+      <w:r>
+        <w:t>entity</w:t>
+      </w:r>
+      <w:proofErr w:type="spellEnd"/>
+      <w:r>
+        <w:t xml:space="preserve"> assume a </w:t>
+      </w:r>
+      <w:proofErr w:type="spellStart"/>
+      <w:r>
+        <w:t>generator</w:t>
+      </w:r>
+      <w:proofErr w:type="spellEnd"/>
+      <w:r>
+        <w:t xml:space="preserve"> role in </w:t>
+      </w:r>
+      <w:proofErr w:type="spellStart"/>
+      <w:r>
+        <w:t>the</w:t>
+      </w:r>
+      <w:proofErr w:type="spellEnd"/>
+      <w:r>
+        <w:t xml:space="preserve"> </w:t>
+      </w:r>
+      <w:proofErr w:type="spellStart"/>
+      <w:r>
+        <w:t>ecosystem</w:t>
+      </w:r>
+      <w:proofErr w:type="spellEnd"/>
+      <w:r>
+        <w:t>?</w:t>
+      </w:r>
+    </w:p>
+    <w:p>
+      <w:r>
+        <w:t xml:space="preserve">  </w:t>
+      </w:r>
+      <w:proofErr w:type="spellStart"/>
+      <w:proofErr w:type="gramStart"/>
+      <w:r>
+        <w:t>diffuser</w:t>
+      </w:r>
+      <w:proofErr w:type="spellEnd"/>
+      <w:proofErr w:type="gramEnd"/>
+      <w:r>
+        <w:t>?</w:t>
+      </w:r>
+    </w:p>
+    <w:p>
+      <w:r>
+        <w:t xml:space="preserve">  </w:t>
+      </w:r>
+      <w:proofErr w:type="gramStart"/>
+      <w:r>
+        <w:t>;;</w:t>
+      </w:r>
+      <w:proofErr w:type="gramEnd"/>
+      <w:r>
+        <w:t xml:space="preserve"> does </w:t>
+      </w:r>
+      <w:proofErr w:type="spellStart"/>
+      <w:r>
+        <w:t>the</w:t>
+      </w:r>
+      <w:proofErr w:type="spellEnd"/>
+      <w:r>
+        <w:t xml:space="preserve"> </w:t>
+      </w:r>
+      <w:proofErr w:type="spellStart"/>
+      <w:r>
+        <w:t>entity</w:t>
+      </w:r>
+      <w:proofErr w:type="spellEnd"/>
+      <w:r>
+        <w:t xml:space="preserve"> assume a </w:t>
+      </w:r>
+      <w:proofErr w:type="spellStart"/>
+      <w:r>
+        <w:t>generator</w:t>
+      </w:r>
+      <w:proofErr w:type="spellEnd"/>
+      <w:r>
+        <w:t xml:space="preserve"> role in </w:t>
+      </w:r>
+      <w:proofErr w:type="spellStart"/>
+      <w:r>
+        <w:t>the</w:t>
+      </w:r>
+      <w:proofErr w:type="spellEnd"/>
+      <w:r>
+        <w:t xml:space="preserve"> </w:t>
+      </w:r>
+      <w:proofErr w:type="spellStart"/>
+      <w:r>
+        <w:t>ecosystem</w:t>
+      </w:r>
+      <w:proofErr w:type="spellEnd"/>
+      <w:r>
+        <w:t>?</w:t>
+      </w:r>
+    </w:p>
+    <w:p>
+      <w:r>
+        <w:t xml:space="preserve">  </w:t>
+      </w:r>
+      <w:proofErr w:type="spellStart"/>
+      <w:proofErr w:type="gramStart"/>
+      <w:r>
+        <w:t>integrator</w:t>
+      </w:r>
+      <w:proofErr w:type="spellEnd"/>
+      <w:proofErr w:type="gramEnd"/>
+      <w:r>
+        <w:t>?</w:t>
+      </w:r>
+    </w:p>
+    <w:p>
+      <w:r>
+        <w:t xml:space="preserve">  </w:t>
+      </w:r>
+      <w:proofErr w:type="gramStart"/>
+      <w:r>
+        <w:t>;;</w:t>
+      </w:r>
+      <w:proofErr w:type="gramEnd"/>
+      <w:r>
+        <w:t xml:space="preserve"> </w:t>
+      </w:r>
+      <w:proofErr w:type="spellStart"/>
+      <w:r>
+        <w:t>entity's</w:t>
+      </w:r>
+      <w:proofErr w:type="spellEnd"/>
+      <w:r>
+        <w:t xml:space="preserve"> </w:t>
+      </w:r>
+      <w:proofErr w:type="spellStart"/>
+      <w:r>
+        <w:t>willingness</w:t>
+      </w:r>
+      <w:proofErr w:type="spellEnd"/>
+      <w:r>
+        <w:t xml:space="preserve"> to </w:t>
+      </w:r>
+      <w:proofErr w:type="spellStart"/>
+      <w:r>
+        <w:t>share</w:t>
+      </w:r>
+      <w:proofErr w:type="spellEnd"/>
+      <w:r>
+        <w:t xml:space="preserve"> </w:t>
+      </w:r>
+      <w:proofErr w:type="spellStart"/>
+      <w:r>
+        <w:t>knowledge</w:t>
+      </w:r>
+      <w:proofErr w:type="spellEnd"/>
+      <w:r>
+        <w:t xml:space="preserve"> </w:t>
+      </w:r>
+      <w:proofErr w:type="spellStart"/>
+      <w:r>
+        <w:t>with</w:t>
+      </w:r>
+      <w:proofErr w:type="spellEnd"/>
+      <w:r>
+        <w:t xml:space="preserve"> </w:t>
+      </w:r>
+      <w:proofErr w:type="spellStart"/>
+      <w:r>
+        <w:t>others</w:t>
+      </w:r>
+      <w:proofErr w:type="spellEnd"/>
+    </w:p>
+    <w:p>
+      <w:r>
+        <w:t xml:space="preserve">  </w:t>
+      </w:r>
+      <w:proofErr w:type="spellStart"/>
+      <w:proofErr w:type="gramStart"/>
+      <w:r>
+        <w:t>willingness</w:t>
+      </w:r>
+      <w:proofErr w:type="gramEnd"/>
+      <w:r>
+        <w:t>-to-share</w:t>
+      </w:r>
+      <w:proofErr w:type="spellEnd"/>
+    </w:p>
+    <w:p>
+      <w:r>
+        <w:t xml:space="preserve">  </w:t>
+      </w:r>
+      <w:proofErr w:type="gramStart"/>
+      <w:r>
+        <w:t>;;</w:t>
+      </w:r>
+      <w:proofErr w:type="gramEnd"/>
+      <w:r>
+        <w:t xml:space="preserve"> </w:t>
+      </w:r>
+      <w:proofErr w:type="spellStart"/>
+      <w:r>
+        <w:t>entity's</w:t>
+      </w:r>
+      <w:proofErr w:type="spellEnd"/>
+      <w:r>
+        <w:t xml:space="preserve"> </w:t>
+      </w:r>
+      <w:proofErr w:type="spellStart"/>
+      <w:r>
+        <w:t>motivation</w:t>
+      </w:r>
+      <w:proofErr w:type="spellEnd"/>
+      <w:r>
+        <w:t xml:space="preserve"> to </w:t>
+      </w:r>
+      <w:proofErr w:type="spellStart"/>
+      <w:r>
+        <w:t>learn</w:t>
+      </w:r>
+      <w:proofErr w:type="spellEnd"/>
+      <w:r>
+        <w:t xml:space="preserve"> </w:t>
+      </w:r>
+      <w:proofErr w:type="spellStart"/>
+      <w:r>
+        <w:t>from</w:t>
+      </w:r>
+      <w:proofErr w:type="spellEnd"/>
+      <w:r>
+        <w:t xml:space="preserve"> </w:t>
+      </w:r>
+      <w:proofErr w:type="spellStart"/>
+      <w:r>
+        <w:t>others</w:t>
+      </w:r>
+      <w:proofErr w:type="spellEnd"/>
+    </w:p>
+    <w:p>
+      <w:r>
+        <w:t xml:space="preserve">  </w:t>
+      </w:r>
+      <w:proofErr w:type="spellStart"/>
+      <w:proofErr w:type="gramStart"/>
+      <w:r>
+        <w:t>motivation</w:t>
+      </w:r>
+      <w:proofErr w:type="gramEnd"/>
+      <w:r>
+        <w:t>-to-learn</w:t>
+      </w:r>
+      <w:proofErr w:type="spellEnd"/>
+    </w:p>
+    <w:p>
+      <w:r>
+        <w:t xml:space="preserve">  </w:t>
+      </w:r>
+      <w:proofErr w:type="gramStart"/>
+      <w:r>
+        <w:t>;;</w:t>
+      </w:r>
+      <w:proofErr w:type="gramEnd"/>
+      <w:r>
+        <w:t xml:space="preserve"> </w:t>
+      </w:r>
+      <w:proofErr w:type="spellStart"/>
+      <w:r>
+        <w:t>entity's</w:t>
+      </w:r>
+      <w:proofErr w:type="spellEnd"/>
+      <w:r>
+        <w:t xml:space="preserve"> </w:t>
+      </w:r>
+      <w:proofErr w:type="spellStart"/>
+      <w:r>
         <w:t>creation</w:t>
       </w:r>
       <w:proofErr w:type="spellEnd"/>
@@ -1888,6 +2216,7 @@
     </w:p>
     <w:p>
       <w:r>
+        <w:lastRenderedPageBreak/>
         <w:t xml:space="preserve">  </w:t>
       </w:r>
       <w:proofErr w:type="gramStart"/>
@@ -2294,7 +2623,6 @@
     </w:p>
     <w:p>
       <w:r>
-        <w:lastRenderedPageBreak/>
         <w:t xml:space="preserve"> </w:t>
       </w:r>
       <w:proofErr w:type="gramStart"/>

</xml_diff>